<commit_message>
update lab4 and add control launch files
</commit_message>
<xml_diff>
--- a/Лабораторные работы/Лаб4_Движ_по_траектории.docx
+++ b/Лабораторные работы/Лаб4_Движ_по_траектории.docx
@@ -174,7 +174,6 @@
           <w:docPartUnique/>
         </w:docPartObj>
       </w:sdtPr>
-      <w:sdtEndPr/>
       <w:sdtContent>
         <w:p>
           <w:pPr>
@@ -631,7 +630,7 @@
                 <w:noProof/>
                 <w:webHidden/>
               </w:rPr>
-              <w:t>5</w:t>
+              <w:t>6</w:t>
             </w:r>
             <w:r>
               <w:rPr>
@@ -705,7 +704,7 @@
                 <w:noProof/>
                 <w:webHidden/>
               </w:rPr>
-              <w:t>6</w:t>
+              <w:t>7</w:t>
             </w:r>
             <w:r>
               <w:rPr>
@@ -779,7 +778,7 @@
                 <w:noProof/>
                 <w:webHidden/>
               </w:rPr>
-              <w:t>6</w:t>
+              <w:t>7</w:t>
             </w:r>
             <w:r>
               <w:rPr>
@@ -861,7 +860,7 @@
                 <w:noProof/>
                 <w:webHidden/>
               </w:rPr>
-              <w:t>7</w:t>
+              <w:t>8</w:t>
             </w:r>
             <w:r>
               <w:rPr>
@@ -1028,6 +1027,7 @@
     </w:p>
     <w:p>
       <w:pPr>
+        <w:spacing w:after="240"/>
         <w:ind w:firstLine="567"/>
       </w:pPr>
       <w:r>
@@ -1069,11 +1069,6 @@
       <w:r>
         <w:t>.</w:t>
       </w:r>
-    </w:p>
-    <w:p>
-      <w:pPr>
-        <w:ind w:firstLine="567"/>
-      </w:pPr>
     </w:p>
     <w:tbl>
       <w:tblPr>
@@ -1903,16 +1898,12 @@
     </w:p>
     <w:p>
       <w:pPr>
+        <w:spacing w:after="240"/>
         <w:ind w:firstLine="567"/>
       </w:pPr>
       <w:r>
         <w:t>Вторая производная имеет вид:</w:t>
       </w:r>
-    </w:p>
-    <w:p>
-      <w:pPr>
-        <w:ind w:firstLine="567"/>
-      </w:pPr>
     </w:p>
     <w:tbl>
       <w:tblPr>
@@ -1973,6 +1964,12 @@
                   </w:rPr>
                   <m:t>=</m:t>
                 </m:r>
+                <m:r>
+                  <w:rPr>
+                    <w:rFonts w:ascii="Cambria Math" w:hAnsi="Cambria Math"/>
+                  </w:rPr>
+                  <m:t>a</m:t>
+                </m:r>
                 <m:func>
                   <m:funcPr>
                     <m:ctrlPr>
@@ -1992,7 +1989,7 @@
                         <w:rFonts w:ascii="Cambria Math" w:hAnsi="Cambria Math"/>
                         <w:lang w:val="en-US"/>
                       </w:rPr>
-                      <m:t>acos</m:t>
+                      <m:t>cos</m:t>
                     </m:r>
                   </m:fName>
                   <m:e>
@@ -2121,6 +2118,12 @@
                   </w:rPr>
                   <m:t>=</m:t>
                 </m:r>
+                <m:r>
+                  <w:rPr>
+                    <w:rFonts w:ascii="Cambria Math" w:hAnsi="Cambria Math"/>
+                  </w:rPr>
+                  <m:t>a</m:t>
+                </m:r>
                 <m:func>
                   <m:funcPr>
                     <m:ctrlPr>
@@ -2137,7 +2140,7 @@
                       <w:rPr>
                         <w:rFonts w:ascii="Cambria Math" w:hAnsi="Cambria Math"/>
                       </w:rPr>
-                      <m:t>asin</m:t>
+                      <m:t>sin</m:t>
                     </m:r>
                   </m:fName>
                   <m:e>
@@ -2231,7 +2234,7 @@
           <w:tab w:val="clear" w:pos="4677"/>
           <w:tab w:val="clear" w:pos="9355"/>
         </w:tabs>
-        <w:spacing w:before="0" w:line="259" w:lineRule="auto"/>
+        <w:spacing w:before="0" w:after="240" w:line="259" w:lineRule="auto"/>
         <w:ind w:firstLine="567"/>
       </w:pPr>
       <w:bookmarkStart w:id="4" w:name="_Toc162960556"/>
@@ -2245,15 +2248,6 @@
       <w:r>
         <w:t>уравнения второй производной:</w:t>
       </w:r>
-    </w:p>
-    <w:p>
-      <w:pPr>
-        <w:tabs>
-          <w:tab w:val="clear" w:pos="4677"/>
-          <w:tab w:val="clear" w:pos="9355"/>
-        </w:tabs>
-        <w:spacing w:before="0" w:line="259" w:lineRule="auto"/>
-      </w:pPr>
     </w:p>
     <w:tbl>
       <w:tblPr>
@@ -2397,36 +2391,56 @@
                       </m:mPr>
                       <m:mr>
                         <m:e>
-                          <m:r>
-                            <m:rPr>
-                              <m:sty m:val="p"/>
-                            </m:rPr>
-                            <w:rPr>
-                              <w:rFonts w:ascii="Cambria Math" w:hAnsi="Cambria Math"/>
-                              <w:lang w:val="en-US"/>
-                            </w:rPr>
-                            <m:t>cos⁡</m:t>
-                          </m:r>
-                          <m:r>
-                            <w:rPr>
-                              <w:rFonts w:ascii="Cambria Math" w:hAnsi="Cambria Math"/>
-                              <w:lang w:val="en-US"/>
-                            </w:rPr>
-                            <m:t>(α)</m:t>
-                          </m:r>
+                          <m:func>
+                            <m:funcPr>
+                              <m:ctrlPr>
+                                <w:rPr>
+                                  <w:rFonts w:ascii="Cambria Math" w:hAnsi="Cambria Math"/>
+                                  <w:lang w:val="en-US"/>
+                                </w:rPr>
+                              </m:ctrlPr>
+                            </m:funcPr>
+                            <m:fName>
+                              <m:r>
+                                <m:rPr>
+                                  <m:sty m:val="p"/>
+                                </m:rPr>
+                                <w:rPr>
+                                  <w:rFonts w:ascii="Cambria Math" w:hAnsi="Cambria Math"/>
+                                  <w:lang w:val="en-US"/>
+                                </w:rPr>
+                                <m:t>cos</m:t>
+                              </m:r>
+                            </m:fName>
+                            <m:e>
+                              <m:d>
+                                <m:dPr>
+                                  <m:ctrlPr>
+                                    <w:rPr>
+                                      <w:rFonts w:ascii="Cambria Math" w:hAnsi="Cambria Math"/>
+                                      <w:i/>
+                                      <w:lang w:val="en-US"/>
+                                    </w:rPr>
+                                  </m:ctrlPr>
+                                </m:dPr>
+                                <m:e>
+                                  <m:r>
+                                    <w:rPr>
+                                      <w:rFonts w:ascii="Cambria Math" w:hAnsi="Cambria Math"/>
+                                    </w:rPr>
+                                    <m:t>α</m:t>
+                                  </m:r>
+                                </m:e>
+                              </m:d>
+                            </m:e>
+                          </m:func>
                         </m:e>
                         <m:e>
                           <m:r>
                             <w:rPr>
                               <w:rFonts w:ascii="Cambria Math" w:hAnsi="Cambria Math"/>
                             </w:rPr>
-                            <m:t>-</m:t>
-                          </m:r>
-                          <m:r>
-                            <w:rPr>
-                              <w:rFonts w:ascii="Cambria Math" w:hAnsi="Cambria Math"/>
-                            </w:rPr>
-                            <m:t>ν</m:t>
+                            <m:t>-ν</m:t>
                           </m:r>
                           <m:func>
                             <m:funcPr>
@@ -2754,16 +2768,7 @@
           <w:tab w:val="clear" w:pos="4677"/>
           <w:tab w:val="clear" w:pos="9355"/>
         </w:tabs>
-        <w:spacing w:before="0" w:after="160" w:line="259" w:lineRule="auto"/>
-      </w:pPr>
-    </w:p>
-    <w:p>
-      <w:pPr>
-        <w:tabs>
-          <w:tab w:val="clear" w:pos="4677"/>
-          <w:tab w:val="clear" w:pos="9355"/>
-        </w:tabs>
-        <w:spacing w:before="0" w:line="259" w:lineRule="auto"/>
+        <w:spacing w:after="240" w:line="259" w:lineRule="auto"/>
         <w:ind w:firstLine="567"/>
       </w:pPr>
       <w:r>
@@ -2803,15 +2808,6 @@
       <w:r>
         <w:t xml:space="preserve"> известные уравнения траектории, то получим управляющее воздействие для движения по этой траектории.</w:t>
       </w:r>
-    </w:p>
-    <w:p>
-      <w:pPr>
-        <w:tabs>
-          <w:tab w:val="clear" w:pos="4677"/>
-          <w:tab w:val="clear" w:pos="9355"/>
-        </w:tabs>
-        <w:spacing w:before="0" w:line="259" w:lineRule="auto"/>
-      </w:pPr>
     </w:p>
     <w:tbl>
       <w:tblPr>
@@ -3084,21 +3080,12 @@
           <w:tab w:val="clear" w:pos="4677"/>
           <w:tab w:val="clear" w:pos="9355"/>
         </w:tabs>
-        <w:spacing w:before="0" w:line="259" w:lineRule="auto"/>
+        <w:spacing w:after="240" w:line="259" w:lineRule="auto"/>
         <w:ind w:firstLine="567"/>
       </w:pPr>
       <w:r>
         <w:t>Тогда управляющее воздействие для движения по желаемой траектории будет выглядеть так:</w:t>
       </w:r>
-    </w:p>
-    <w:p>
-      <w:pPr>
-        <w:tabs>
-          <w:tab w:val="clear" w:pos="4677"/>
-          <w:tab w:val="clear" w:pos="9355"/>
-        </w:tabs>
-        <w:spacing w:before="0" w:after="160" w:line="259" w:lineRule="auto"/>
-      </w:pPr>
     </w:p>
     <w:tbl>
       <w:tblPr>
@@ -3249,31 +3236,12 @@
           <w:tab w:val="clear" w:pos="4677"/>
           <w:tab w:val="clear" w:pos="9355"/>
         </w:tabs>
-        <w:spacing w:before="0" w:after="160" w:line="259" w:lineRule="auto"/>
-      </w:pPr>
-    </w:p>
-    <w:p>
-      <w:pPr>
-        <w:tabs>
-          <w:tab w:val="clear" w:pos="4677"/>
-          <w:tab w:val="clear" w:pos="9355"/>
-        </w:tabs>
-        <w:spacing w:before="0" w:line="259" w:lineRule="auto"/>
+        <w:spacing w:after="240" w:line="259" w:lineRule="auto"/>
         <w:ind w:firstLine="567"/>
       </w:pPr>
       <w:r>
         <w:t>Динамика ошибки, в этом случае, задаётся как:</w:t>
       </w:r>
-    </w:p>
-    <w:p>
-      <w:pPr>
-        <w:tabs>
-          <w:tab w:val="clear" w:pos="4677"/>
-          <w:tab w:val="clear" w:pos="9355"/>
-        </w:tabs>
-        <w:spacing w:before="0" w:line="259" w:lineRule="auto"/>
-        <w:ind w:firstLine="567"/>
-      </w:pPr>
     </w:p>
     <w:tbl>
       <w:tblPr>
@@ -3482,14 +3450,7 @@
                     <w:rFonts w:ascii="Cambria Math" w:hAnsi="Cambria Math"/>
                     <w:lang w:val="en-US"/>
                   </w:rPr>
-                  <m:t>=</m:t>
-                </m:r>
-                <m:r>
-                  <w:rPr>
-                    <w:rFonts w:ascii="Cambria Math" w:hAnsi="Cambria Math"/>
-                    <w:lang w:val="en-US"/>
-                  </w:rPr>
-                  <m:t>-</m:t>
+                  <m:t>=-</m:t>
                 </m:r>
                 <m:sSub>
                   <m:sSubPr>
@@ -3596,7 +3557,7 @@
           <w:tab w:val="clear" w:pos="4677"/>
           <w:tab w:val="clear" w:pos="9355"/>
         </w:tabs>
-        <w:spacing w:after="160" w:line="259" w:lineRule="auto"/>
+        <w:spacing w:before="0" w:line="259" w:lineRule="auto"/>
         <w:ind w:firstLine="567"/>
       </w:pPr>
       <w:r>
@@ -3678,35 +3639,37 @@
           <w:tab w:val="clear" w:pos="4677"/>
           <w:tab w:val="clear" w:pos="9355"/>
         </w:tabs>
-        <w:spacing w:after="160" w:line="259" w:lineRule="auto"/>
+        <w:spacing w:line="259" w:lineRule="auto"/>
         <w:ind w:firstLine="567"/>
       </w:pPr>
       <w:r>
-        <w:br w:type="page"/>
+        <w:t>Н</w:t>
+      </w:r>
+      <w:r>
+        <w:t>еобходимо подобрать такие коэффициенты, чтобы корни уравнения принадлежали множеству вещественных чисел (т.к. при получении комплексных чисел регулятор придаёт роботу колебания при попытке вернуться к нужному курсу).</w:t>
       </w:r>
     </w:p>
     <w:p>
       <w:pPr>
-        <w:ind w:firstLine="567"/>
-      </w:pPr>
-      <w:r>
-        <w:lastRenderedPageBreak/>
-        <w:t>Необходимо подобрать такие коэффициенты, чтобы корни уравнения принадлежали множеству вещественных чисел (т.к. при получении комплексных чисел регулятор придаёт роботу колебания при попытке вернуться к нужному курсу).</w:t>
+        <w:tabs>
+          <w:tab w:val="clear" w:pos="4677"/>
+          <w:tab w:val="clear" w:pos="9355"/>
+        </w:tabs>
+        <w:spacing w:before="0" w:after="160" w:line="259" w:lineRule="auto"/>
+      </w:pPr>
+      <w:r>
+        <w:br w:type="page"/>
       </w:r>
     </w:p>
     <w:p>
       <w:pPr>
+        <w:spacing w:after="240"/>
         <w:ind w:firstLine="567"/>
       </w:pPr>
       <w:r>
+        <w:lastRenderedPageBreak/>
         <w:t>Тогда управление задаётся уравнением:</w:t>
       </w:r>
-    </w:p>
-    <w:p>
-      <w:pPr>
-        <w:spacing w:before="0"/>
-        <w:ind w:firstLine="567"/>
-      </w:pPr>
     </w:p>
     <w:tbl>
       <w:tblPr>
@@ -3716,16 +3679,16 @@
         <w:tblLook w:val="04A0" w:firstRow="1" w:lastRow="0" w:firstColumn="1" w:lastColumn="0" w:noHBand="0" w:noVBand="1"/>
       </w:tblPr>
       <w:tblGrid>
-        <w:gridCol w:w="6784"/>
+        <w:gridCol w:w="8879"/>
       </w:tblGrid>
       <w:tr>
         <w:trPr>
-          <w:trHeight w:val="1355"/>
+          <w:trHeight w:val="1435"/>
           <w:jc w:val="center"/>
         </w:trPr>
         <w:tc>
           <w:tcPr>
-            <w:tcW w:w="6784" w:type="dxa"/>
+            <w:tcW w:w="8879" w:type="dxa"/>
             <w:tcBorders>
               <w:bottom w:val="nil"/>
             </w:tcBorders>
@@ -3913,12 +3876,12 @@
       </w:tr>
       <w:tr>
         <w:trPr>
-          <w:trHeight w:val="1755"/>
+          <w:trHeight w:val="1858"/>
           <w:jc w:val="center"/>
         </w:trPr>
         <w:tc>
           <w:tcPr>
-            <w:tcW w:w="6784" w:type="dxa"/>
+            <w:tcW w:w="8879" w:type="dxa"/>
             <w:tcBorders>
               <w:top w:val="nil"/>
               <w:bottom w:val="nil"/>
@@ -4227,12 +4190,12 @@
       </w:tr>
       <w:tr>
         <w:trPr>
-          <w:trHeight w:val="1228"/>
+          <w:trHeight w:val="1300"/>
           <w:jc w:val="center"/>
         </w:trPr>
         <w:tc>
           <w:tcPr>
-            <w:tcW w:w="6784" w:type="dxa"/>
+            <w:tcW w:w="8879" w:type="dxa"/>
             <w:tcBorders>
               <w:top w:val="nil"/>
               <w:bottom w:val="nil"/>
@@ -4540,15 +4503,15 @@
       </w:tr>
       <w:tr>
         <w:trPr>
-          <w:trHeight w:val="1056"/>
+          <w:trHeight w:val="1296"/>
           <w:jc w:val="center"/>
         </w:trPr>
         <w:tc>
           <w:tcPr>
-            <w:tcW w:w="6784" w:type="dxa"/>
+            <w:tcW w:w="8879" w:type="dxa"/>
             <w:tcBorders>
               <w:top w:val="nil"/>
-              <w:bottom w:val="single" w:sz="4" w:space="0" w:color="auto"/>
+              <w:bottom w:val="nil"/>
             </w:tcBorders>
             <w:vAlign w:val="center"/>
           </w:tcPr>
@@ -4750,14 +4713,14 @@
       </w:tr>
       <w:tr>
         <w:trPr>
-          <w:trHeight w:val="1056"/>
+          <w:trHeight w:val="2083"/>
           <w:jc w:val="center"/>
         </w:trPr>
         <w:tc>
           <w:tcPr>
-            <w:tcW w:w="6784" w:type="dxa"/>
+            <w:tcW w:w="8879" w:type="dxa"/>
             <w:tcBorders>
-              <w:top w:val="single" w:sz="4" w:space="0" w:color="auto"/>
+              <w:top w:val="nil"/>
             </w:tcBorders>
             <w:vAlign w:val="center"/>
           </w:tcPr>
@@ -4769,85 +4732,1940 @@
                 <w:rFonts w:cs="Times New Roman"/>
               </w:rPr>
             </w:pPr>
-            <w:sdt>
-              <w:sdtPr>
-                <w:rPr>
-                  <w:rFonts w:ascii="Cambria Math" w:hAnsi="Cambria Math" w:cs="Times New Roman"/>
-                  <w:i/>
-                </w:rPr>
-                <w:id w:val="1512945944"/>
-                <w:placeholder>
-                  <w:docPart w:val="DefaultPlaceholder_2098659788"/>
-                </w:placeholder>
-                <w:temporary/>
-                <w:showingPlcHdr/>
-                <w:equation/>
-              </w:sdtPr>
-              <w:sdtContent>
-                <m:oMathPara>
-                  <m:oMath>
+            <m:oMathPara>
+              <m:oMath>
+                <m:d>
+                  <m:dPr>
+                    <m:ctrlPr>
+                      <w:rPr>
+                        <w:rFonts w:ascii="Cambria Math" w:hAnsi="Cambria Math" w:cs="Times New Roman"/>
+                        <w:i/>
+                      </w:rPr>
+                    </m:ctrlPr>
+                  </m:dPr>
+                  <m:e>
+                    <m:m>
+                      <m:mPr>
+                        <m:mcs>
+                          <m:mc>
+                            <m:mcPr>
+                              <m:count m:val="1"/>
+                              <m:mcJc m:val="center"/>
+                            </m:mcPr>
+                          </m:mc>
+                        </m:mcs>
+                        <m:ctrlPr>
+                          <w:rPr>
+                            <w:rFonts w:ascii="Cambria Math" w:hAnsi="Cambria Math" w:cs="Times New Roman"/>
+                            <w:i/>
+                          </w:rPr>
+                        </m:ctrlPr>
+                      </m:mPr>
+                      <m:mr>
+                        <m:e>
+                          <m:r>
+                            <w:rPr>
+                              <w:rFonts w:ascii="Cambria Math" w:hAnsi="Cambria Math" w:cs="Times New Roman"/>
+                            </w:rPr>
+                            <m:t>a</m:t>
+                          </m:r>
+                        </m:e>
+                      </m:mr>
+                      <m:mr>
+                        <m:e>
+                          <m:r>
+                            <w:rPr>
+                              <w:rFonts w:ascii="Cambria Math" w:hAnsi="Cambria Math" w:cs="Times New Roman"/>
+                            </w:rPr>
+                            <m:t>ω</m:t>
+                          </m:r>
+                        </m:e>
+                      </m:mr>
+                    </m:m>
+                  </m:e>
+                </m:d>
+                <m:r>
+                  <w:rPr>
+                    <w:rFonts w:ascii="Cambria Math" w:hAnsi="Cambria Math" w:cs="Times New Roman"/>
+                  </w:rPr>
+                  <m:t>=</m:t>
+                </m:r>
+                <m:d>
+                  <m:dPr>
+                    <m:ctrlPr>
+                      <w:rPr>
+                        <w:rFonts w:ascii="Cambria Math" w:hAnsi="Cambria Math" w:cs="Times New Roman"/>
+                        <w:i/>
+                      </w:rPr>
+                    </m:ctrlPr>
+                  </m:dPr>
+                  <m:e>
+                    <m:m>
+                      <m:mPr>
+                        <m:mcs>
+                          <m:mc>
+                            <m:mcPr>
+                              <m:count m:val="2"/>
+                              <m:mcJc m:val="center"/>
+                            </m:mcPr>
+                          </m:mc>
+                        </m:mcs>
+                        <m:ctrlPr>
+                          <w:rPr>
+                            <w:rFonts w:ascii="Cambria Math" w:hAnsi="Cambria Math" w:cs="Times New Roman"/>
+                            <w:i/>
+                          </w:rPr>
+                        </m:ctrlPr>
+                      </m:mPr>
+                      <m:mr>
+                        <m:e>
+                          <m:func>
+                            <m:funcPr>
+                              <m:ctrlPr>
+                                <w:rPr>
+                                  <w:rFonts w:ascii="Cambria Math" w:hAnsi="Cambria Math" w:cs="Times New Roman"/>
+                                  <w:i/>
+                                </w:rPr>
+                              </m:ctrlPr>
+                            </m:funcPr>
+                            <m:fName>
+                              <m:r>
+                                <m:rPr>
+                                  <m:sty m:val="p"/>
+                                </m:rPr>
+                                <w:rPr>
+                                  <w:rFonts w:ascii="Cambria Math" w:hAnsi="Cambria Math" w:cs="Times New Roman"/>
+                                </w:rPr>
+                                <m:t>cos</m:t>
+                              </m:r>
+                            </m:fName>
+                            <m:e>
+                              <m:d>
+                                <m:dPr>
+                                  <m:ctrlPr>
+                                    <w:rPr>
+                                      <w:rFonts w:ascii="Cambria Math" w:hAnsi="Cambria Math" w:cs="Times New Roman"/>
+                                      <w:i/>
+                                    </w:rPr>
+                                  </m:ctrlPr>
+                                </m:dPr>
+                                <m:e>
+                                  <m:r>
+                                    <w:rPr>
+                                      <w:rFonts w:ascii="Cambria Math" w:hAnsi="Cambria Math" w:cs="Times New Roman"/>
+                                    </w:rPr>
+                                    <m:t>α</m:t>
+                                  </m:r>
+                                </m:e>
+                              </m:d>
+                            </m:e>
+                          </m:func>
+                        </m:e>
+                        <m:e>
+                          <m:func>
+                            <m:funcPr>
+                              <m:ctrlPr>
+                                <w:rPr>
+                                  <w:rFonts w:ascii="Cambria Math" w:hAnsi="Cambria Math" w:cs="Times New Roman"/>
+                                  <w:i/>
+                                </w:rPr>
+                              </m:ctrlPr>
+                            </m:funcPr>
+                            <m:fName>
+                              <m:r>
+                                <m:rPr>
+                                  <m:sty m:val="p"/>
+                                </m:rPr>
+                                <w:rPr>
+                                  <w:rFonts w:ascii="Cambria Math" w:hAnsi="Cambria Math" w:cs="Times New Roman"/>
+                                </w:rPr>
+                                <m:t>sin</m:t>
+                              </m:r>
+                            </m:fName>
+                            <m:e>
+                              <m:d>
+                                <m:dPr>
+                                  <m:ctrlPr>
+                                    <w:rPr>
+                                      <w:rFonts w:ascii="Cambria Math" w:hAnsi="Cambria Math" w:cs="Times New Roman"/>
+                                      <w:i/>
+                                    </w:rPr>
+                                  </m:ctrlPr>
+                                </m:dPr>
+                                <m:e>
+                                  <m:r>
+                                    <w:rPr>
+                                      <w:rFonts w:ascii="Cambria Math" w:hAnsi="Cambria Math" w:cs="Times New Roman"/>
+                                    </w:rPr>
+                                    <m:t>α</m:t>
+                                  </m:r>
+                                </m:e>
+                              </m:d>
+                            </m:e>
+                          </m:func>
+                        </m:e>
+                      </m:mr>
+                      <m:mr>
+                        <m:e>
+                          <m:f>
+                            <m:fPr>
+                              <m:ctrlPr>
+                                <w:rPr>
+                                  <w:rFonts w:ascii="Cambria Math" w:hAnsi="Cambria Math" w:cs="Times New Roman"/>
+                                  <w:i/>
+                                </w:rPr>
+                              </m:ctrlPr>
+                            </m:fPr>
+                            <m:num>
+                              <m:r>
+                                <w:rPr>
+                                  <w:rFonts w:ascii="Cambria Math" w:hAnsi="Cambria Math" w:cs="Times New Roman"/>
+                                </w:rPr>
+                                <m:t>-</m:t>
+                              </m:r>
+                              <m:func>
+                                <m:funcPr>
+                                  <m:ctrlPr>
+                                    <w:rPr>
+                                      <w:rFonts w:ascii="Cambria Math" w:hAnsi="Cambria Math" w:cs="Times New Roman"/>
+                                      <w:i/>
+                                    </w:rPr>
+                                  </m:ctrlPr>
+                                </m:funcPr>
+                                <m:fName>
+                                  <m:r>
+                                    <m:rPr>
+                                      <m:sty m:val="p"/>
+                                    </m:rPr>
+                                    <w:rPr>
+                                      <w:rFonts w:ascii="Cambria Math" w:hAnsi="Cambria Math" w:cs="Times New Roman"/>
+                                    </w:rPr>
+                                    <m:t>sin</m:t>
+                                  </m:r>
+                                </m:fName>
+                                <m:e>
+                                  <m:d>
+                                    <m:dPr>
+                                      <m:ctrlPr>
+                                        <w:rPr>
+                                          <w:rFonts w:ascii="Cambria Math" w:hAnsi="Cambria Math" w:cs="Times New Roman"/>
+                                          <w:i/>
+                                        </w:rPr>
+                                      </m:ctrlPr>
+                                    </m:dPr>
+                                    <m:e>
+                                      <m:r>
+                                        <w:rPr>
+                                          <w:rFonts w:ascii="Cambria Math" w:hAnsi="Cambria Math" w:cs="Times New Roman"/>
+                                        </w:rPr>
+                                        <m:t>α</m:t>
+                                      </m:r>
+                                    </m:e>
+                                  </m:d>
+                                </m:e>
+                              </m:func>
+                            </m:num>
+                            <m:den>
+                              <m:r>
+                                <w:rPr>
+                                  <w:rFonts w:ascii="Cambria Math" w:hAnsi="Cambria Math" w:cs="Times New Roman"/>
+                                </w:rPr>
+                                <m:t>ν</m:t>
+                              </m:r>
+                            </m:den>
+                          </m:f>
+                        </m:e>
+                        <m:e>
+                          <m:f>
+                            <m:fPr>
+                              <m:ctrlPr>
+                                <w:rPr>
+                                  <w:rFonts w:ascii="Cambria Math" w:hAnsi="Cambria Math" w:cs="Times New Roman"/>
+                                  <w:i/>
+                                </w:rPr>
+                              </m:ctrlPr>
+                            </m:fPr>
+                            <m:num>
+                              <m:func>
+                                <m:funcPr>
+                                  <m:ctrlPr>
+                                    <w:rPr>
+                                      <w:rFonts w:ascii="Cambria Math" w:hAnsi="Cambria Math" w:cs="Times New Roman"/>
+                                      <w:i/>
+                                    </w:rPr>
+                                  </m:ctrlPr>
+                                </m:funcPr>
+                                <m:fName>
+                                  <m:r>
+                                    <m:rPr>
+                                      <m:sty m:val="p"/>
+                                    </m:rPr>
+                                    <w:rPr>
+                                      <w:rFonts w:ascii="Cambria Math" w:hAnsi="Cambria Math" w:cs="Times New Roman"/>
+                                    </w:rPr>
+                                    <m:t>cos</m:t>
+                                  </m:r>
+                                </m:fName>
+                                <m:e>
+                                  <m:d>
+                                    <m:dPr>
+                                      <m:ctrlPr>
+                                        <w:rPr>
+                                          <w:rFonts w:ascii="Cambria Math" w:hAnsi="Cambria Math" w:cs="Times New Roman"/>
+                                          <w:i/>
+                                        </w:rPr>
+                                      </m:ctrlPr>
+                                    </m:dPr>
+                                    <m:e>
+                                      <m:r>
+                                        <w:rPr>
+                                          <w:rFonts w:ascii="Cambria Math" w:hAnsi="Cambria Math" w:cs="Times New Roman"/>
+                                        </w:rPr>
+                                        <m:t>α</m:t>
+                                      </m:r>
+                                    </m:e>
+                                  </m:d>
+                                </m:e>
+                              </m:func>
+                            </m:num>
+                            <m:den>
+                              <m:r>
+                                <w:rPr>
+                                  <w:rFonts w:ascii="Cambria Math" w:hAnsi="Cambria Math" w:cs="Times New Roman"/>
+                                </w:rPr>
+                                <m:t>ν</m:t>
+                              </m:r>
+                            </m:den>
+                          </m:f>
+                        </m:e>
+                      </m:mr>
+                    </m:m>
+                  </m:e>
+                </m:d>
+                <m:d>
+                  <m:dPr>
+                    <m:ctrlPr>
+                      <w:rPr>
+                        <w:rFonts w:ascii="Cambria Math" w:hAnsi="Cambria Math" w:cs="Times New Roman"/>
+                        <w:i/>
+                      </w:rPr>
+                    </m:ctrlPr>
+                  </m:dPr>
+                  <m:e>
+                    <m:d>
+                      <m:dPr>
+                        <m:ctrlPr>
+                          <w:rPr>
+                            <w:rFonts w:ascii="Cambria Math" w:hAnsi="Cambria Math" w:cs="Times New Roman"/>
+                            <w:i/>
+                          </w:rPr>
+                        </m:ctrlPr>
+                      </m:dPr>
+                      <m:e>
+                        <m:m>
+                          <m:mPr>
+                            <m:mcs>
+                              <m:mc>
+                                <m:mcPr>
+                                  <m:count m:val="1"/>
+                                  <m:mcJc m:val="center"/>
+                                </m:mcPr>
+                              </m:mc>
+                            </m:mcs>
+                            <m:ctrlPr>
+                              <w:rPr>
+                                <w:rFonts w:ascii="Cambria Math" w:hAnsi="Cambria Math" w:cs="Times New Roman"/>
+                                <w:i/>
+                              </w:rPr>
+                            </m:ctrlPr>
+                          </m:mPr>
+                          <m:mr>
+                            <m:e>
+                              <m:acc>
+                                <m:accPr>
+                                  <m:chr m:val="̈"/>
+                                  <m:ctrlPr>
+                                    <w:rPr>
+                                      <w:rFonts w:ascii="Cambria Math" w:hAnsi="Cambria Math" w:cs="Times New Roman"/>
+                                      <w:i/>
+                                    </w:rPr>
+                                  </m:ctrlPr>
+                                </m:accPr>
+                                <m:e>
+                                  <m:r>
+                                    <w:rPr>
+                                      <w:rFonts w:ascii="Cambria Math" w:hAnsi="Cambria Math" w:cs="Times New Roman"/>
+                                    </w:rPr>
+                                    <m:t>f</m:t>
+                                  </m:r>
+                                </m:e>
+                              </m:acc>
+                            </m:e>
+                          </m:mr>
+                          <m:mr>
+                            <m:e>
+                              <m:acc>
+                                <m:accPr>
+                                  <m:chr m:val="̈"/>
+                                  <m:ctrlPr>
+                                    <w:rPr>
+                                      <w:rFonts w:ascii="Cambria Math" w:hAnsi="Cambria Math" w:cs="Times New Roman"/>
+                                      <w:i/>
+                                    </w:rPr>
+                                  </m:ctrlPr>
+                                </m:accPr>
+                                <m:e>
+                                  <m:r>
+                                    <w:rPr>
+                                      <w:rFonts w:ascii="Cambria Math" w:hAnsi="Cambria Math" w:cs="Times New Roman"/>
+                                    </w:rPr>
+                                    <m:t>g</m:t>
+                                  </m:r>
+                                </m:e>
+                              </m:acc>
+                            </m:e>
+                          </m:mr>
+                        </m:m>
+                      </m:e>
+                    </m:d>
                     <m:r>
                       <w:rPr>
-                        <w:rStyle w:val="ae"/>
-                        <w:rFonts w:ascii="Cambria Math" w:hAnsi="Cambria Math"/>
-                      </w:rPr>
-                      <m:t>Место для уравнения.</m:t>
+                        <w:rFonts w:ascii="Cambria Math" w:hAnsi="Cambria Math" w:cs="Times New Roman"/>
+                      </w:rPr>
+                      <m:t>+</m:t>
                     </m:r>
-                  </m:oMath>
-                </m:oMathPara>
-              </w:sdtContent>
-            </w:sdt>
+                    <m:sSub>
+                      <m:sSubPr>
+                        <m:ctrlPr>
+                          <w:rPr>
+                            <w:rFonts w:ascii="Cambria Math" w:hAnsi="Cambria Math" w:cs="Times New Roman"/>
+                            <w:i/>
+                          </w:rPr>
+                        </m:ctrlPr>
+                      </m:sSubPr>
+                      <m:e>
+                        <m:r>
+                          <w:rPr>
+                            <w:rFonts w:ascii="Cambria Math" w:hAnsi="Cambria Math" w:cs="Times New Roman"/>
+                          </w:rPr>
+                          <m:t>k</m:t>
+                        </m:r>
+                      </m:e>
+                      <m:sub>
+                        <m:r>
+                          <w:rPr>
+                            <w:rFonts w:ascii="Cambria Math" w:hAnsi="Cambria Math" w:cs="Times New Roman"/>
+                          </w:rPr>
+                          <m:t>d</m:t>
+                        </m:r>
+                      </m:sub>
+                    </m:sSub>
+                    <m:d>
+                      <m:dPr>
+                        <m:ctrlPr>
+                          <w:rPr>
+                            <w:rFonts w:ascii="Cambria Math" w:hAnsi="Cambria Math" w:cs="Times New Roman"/>
+                            <w:i/>
+                          </w:rPr>
+                        </m:ctrlPr>
+                      </m:dPr>
+                      <m:e>
+                        <m:m>
+                          <m:mPr>
+                            <m:mcs>
+                              <m:mc>
+                                <m:mcPr>
+                                  <m:count m:val="1"/>
+                                  <m:mcJc m:val="center"/>
+                                </m:mcPr>
+                              </m:mc>
+                            </m:mcs>
+                            <m:ctrlPr>
+                              <w:rPr>
+                                <w:rFonts w:ascii="Cambria Math" w:hAnsi="Cambria Math" w:cs="Times New Roman"/>
+                                <w:i/>
+                              </w:rPr>
+                            </m:ctrlPr>
+                          </m:mPr>
+                          <m:mr>
+                            <m:e>
+                              <m:acc>
+                                <m:accPr>
+                                  <m:chr m:val="̇"/>
+                                  <m:ctrlPr>
+                                    <w:rPr>
+                                      <w:rFonts w:ascii="Cambria Math" w:hAnsi="Cambria Math" w:cs="Times New Roman"/>
+                                      <w:i/>
+                                    </w:rPr>
+                                  </m:ctrlPr>
+                                </m:accPr>
+                                <m:e>
+                                  <m:r>
+                                    <w:rPr>
+                                      <w:rFonts w:ascii="Cambria Math" w:hAnsi="Cambria Math" w:cs="Times New Roman"/>
+                                    </w:rPr>
+                                    <m:t>f</m:t>
+                                  </m:r>
+                                </m:e>
+                              </m:acc>
+                              <m:r>
+                                <w:rPr>
+                                  <w:rFonts w:ascii="Cambria Math" w:hAnsi="Cambria Math" w:cs="Times New Roman"/>
+                                </w:rPr>
+                                <m:t>-</m:t>
+                              </m:r>
+                              <m:acc>
+                                <m:accPr>
+                                  <m:chr m:val="̇"/>
+                                  <m:ctrlPr>
+                                    <w:rPr>
+                                      <w:rFonts w:ascii="Cambria Math" w:hAnsi="Cambria Math" w:cs="Times New Roman"/>
+                                      <w:i/>
+                                    </w:rPr>
+                                  </m:ctrlPr>
+                                </m:accPr>
+                                <m:e>
+                                  <m:r>
+                                    <w:rPr>
+                                      <w:rFonts w:ascii="Cambria Math" w:hAnsi="Cambria Math" w:cs="Times New Roman"/>
+                                    </w:rPr>
+                                    <m:t>X</m:t>
+                                  </m:r>
+                                </m:e>
+                              </m:acc>
+                            </m:e>
+                          </m:mr>
+                          <m:mr>
+                            <m:e>
+                              <m:acc>
+                                <m:accPr>
+                                  <m:chr m:val="̇"/>
+                                  <m:ctrlPr>
+                                    <w:rPr>
+                                      <w:rFonts w:ascii="Cambria Math" w:hAnsi="Cambria Math" w:cs="Times New Roman"/>
+                                      <w:i/>
+                                    </w:rPr>
+                                  </m:ctrlPr>
+                                </m:accPr>
+                                <m:e>
+                                  <m:r>
+                                    <w:rPr>
+                                      <w:rFonts w:ascii="Cambria Math" w:hAnsi="Cambria Math" w:cs="Times New Roman"/>
+                                    </w:rPr>
+                                    <m:t>g</m:t>
+                                  </m:r>
+                                </m:e>
+                              </m:acc>
+                              <m:r>
+                                <w:rPr>
+                                  <w:rFonts w:ascii="Cambria Math" w:hAnsi="Cambria Math" w:cs="Times New Roman"/>
+                                </w:rPr>
+                                <m:t>-</m:t>
+                              </m:r>
+                              <m:acc>
+                                <m:accPr>
+                                  <m:chr m:val="̇"/>
+                                  <m:ctrlPr>
+                                    <w:rPr>
+                                      <w:rFonts w:ascii="Cambria Math" w:hAnsi="Cambria Math" w:cs="Times New Roman"/>
+                                      <w:i/>
+                                    </w:rPr>
+                                  </m:ctrlPr>
+                                </m:accPr>
+                                <m:e>
+                                  <m:r>
+                                    <w:rPr>
+                                      <w:rFonts w:ascii="Cambria Math" w:hAnsi="Cambria Math" w:cs="Times New Roman"/>
+                                    </w:rPr>
+                                    <m:t>Y</m:t>
+                                  </m:r>
+                                </m:e>
+                              </m:acc>
+                            </m:e>
+                          </m:mr>
+                        </m:m>
+                      </m:e>
+                    </m:d>
+                    <m:r>
+                      <w:rPr>
+                        <w:rFonts w:ascii="Cambria Math" w:hAnsi="Cambria Math" w:cs="Times New Roman"/>
+                      </w:rPr>
+                      <m:t>+</m:t>
+                    </m:r>
+                    <m:sSub>
+                      <m:sSubPr>
+                        <m:ctrlPr>
+                          <w:rPr>
+                            <w:rFonts w:ascii="Cambria Math" w:hAnsi="Cambria Math" w:cs="Times New Roman"/>
+                            <w:i/>
+                          </w:rPr>
+                        </m:ctrlPr>
+                      </m:sSubPr>
+                      <m:e>
+                        <m:r>
+                          <w:rPr>
+                            <w:rFonts w:ascii="Cambria Math" w:hAnsi="Cambria Math" w:cs="Times New Roman"/>
+                          </w:rPr>
+                          <m:t>k</m:t>
+                        </m:r>
+                      </m:e>
+                      <m:sub>
+                        <m:r>
+                          <w:rPr>
+                            <w:rFonts w:ascii="Cambria Math" w:hAnsi="Cambria Math" w:cs="Times New Roman"/>
+                          </w:rPr>
+                          <m:t>p</m:t>
+                        </m:r>
+                      </m:sub>
+                    </m:sSub>
+                    <m:d>
+                      <m:dPr>
+                        <m:ctrlPr>
+                          <w:rPr>
+                            <w:rFonts w:ascii="Cambria Math" w:hAnsi="Cambria Math" w:cs="Times New Roman"/>
+                            <w:i/>
+                          </w:rPr>
+                        </m:ctrlPr>
+                      </m:dPr>
+                      <m:e>
+                        <m:m>
+                          <m:mPr>
+                            <m:mcs>
+                              <m:mc>
+                                <m:mcPr>
+                                  <m:count m:val="1"/>
+                                  <m:mcJc m:val="center"/>
+                                </m:mcPr>
+                              </m:mc>
+                            </m:mcs>
+                            <m:ctrlPr>
+                              <w:rPr>
+                                <w:rFonts w:ascii="Cambria Math" w:hAnsi="Cambria Math" w:cs="Times New Roman"/>
+                                <w:i/>
+                              </w:rPr>
+                            </m:ctrlPr>
+                          </m:mPr>
+                          <m:mr>
+                            <m:e>
+                              <m:r>
+                                <w:rPr>
+                                  <w:rFonts w:ascii="Cambria Math" w:hAnsi="Cambria Math" w:cs="Times New Roman"/>
+                                </w:rPr>
+                                <m:t>f</m:t>
+                              </m:r>
+                              <m:d>
+                                <m:dPr>
+                                  <m:ctrlPr>
+                                    <w:rPr>
+                                      <w:rFonts w:ascii="Cambria Math" w:hAnsi="Cambria Math" w:cs="Times New Roman"/>
+                                      <w:i/>
+                                    </w:rPr>
+                                  </m:ctrlPr>
+                                </m:dPr>
+                                <m:e>
+                                  <m:r>
+                                    <w:rPr>
+                                      <w:rFonts w:ascii="Cambria Math" w:hAnsi="Cambria Math" w:cs="Times New Roman"/>
+                                    </w:rPr>
+                                    <m:t>t</m:t>
+                                  </m:r>
+                                </m:e>
+                              </m:d>
+                              <m:r>
+                                <w:rPr>
+                                  <w:rFonts w:ascii="Cambria Math" w:hAnsi="Cambria Math" w:cs="Times New Roman"/>
+                                </w:rPr>
+                                <m:t>-X</m:t>
+                              </m:r>
+                            </m:e>
+                          </m:mr>
+                          <m:mr>
+                            <m:e>
+                              <m:r>
+                                <w:rPr>
+                                  <w:rFonts w:ascii="Cambria Math" w:hAnsi="Cambria Math" w:cs="Times New Roman"/>
+                                </w:rPr>
+                                <m:t>g</m:t>
+                              </m:r>
+                              <m:d>
+                                <m:dPr>
+                                  <m:ctrlPr>
+                                    <w:rPr>
+                                      <w:rFonts w:ascii="Cambria Math" w:hAnsi="Cambria Math" w:cs="Times New Roman"/>
+                                      <w:i/>
+                                    </w:rPr>
+                                  </m:ctrlPr>
+                                </m:dPr>
+                                <m:e>
+                                  <m:r>
+                                    <w:rPr>
+                                      <w:rFonts w:ascii="Cambria Math" w:hAnsi="Cambria Math" w:cs="Times New Roman"/>
+                                    </w:rPr>
+                                    <m:t>t</m:t>
+                                  </m:r>
+                                </m:e>
+                              </m:d>
+                              <m:r>
+                                <w:rPr>
+                                  <w:rFonts w:ascii="Cambria Math" w:hAnsi="Cambria Math" w:cs="Times New Roman"/>
+                                </w:rPr>
+                                <m:t>-Y</m:t>
+                              </m:r>
+                            </m:e>
+                          </m:mr>
+                        </m:m>
+                      </m:e>
+                    </m:d>
+                  </m:e>
+                </m:d>
+              </m:oMath>
+            </m:oMathPara>
           </w:p>
         </w:tc>
       </w:tr>
     </w:tbl>
     <w:p>
-      <w:r>
-        <w:drawing>
-          <wp:inline distT="0" distB="0" distL="0" distR="0" wp14:anchorId="4DFB0DC5" wp14:editId="44F21600">
-            <wp:extent cx="5940425" cy="834390"/>
-            <wp:effectExtent l="0" t="0" r="3175" b="3810"/>
-            <wp:docPr id="1" name="Рисунок 1"/>
-            <wp:cNvGraphicFramePr>
-              <a:graphicFrameLocks xmlns:a="http://schemas.openxmlformats.org/drawingml/2006/main" noChangeAspect="1"/>
-            </wp:cNvGraphicFramePr>
-            <a:graphic xmlns:a="http://schemas.openxmlformats.org/drawingml/2006/main">
-              <a:graphicData uri="http://schemas.openxmlformats.org/drawingml/2006/picture">
-                <pic:pic xmlns:pic="http://schemas.openxmlformats.org/drawingml/2006/picture">
-                  <pic:nvPicPr>
-                    <pic:cNvPr id="1" name=""/>
-                    <pic:cNvPicPr/>
-                  </pic:nvPicPr>
-                  <pic:blipFill>
-                    <a:blip r:embed="rId8"/>
-                    <a:stretch>
-                      <a:fillRect/>
-                    </a:stretch>
-                  </pic:blipFill>
-                  <pic:spPr>
-                    <a:xfrm>
-                      <a:off x="0" y="0"/>
-                      <a:ext cx="5940425" cy="834390"/>
-                    </a:xfrm>
-                    <a:prstGeom prst="rect">
-                      <a:avLst/>
-                    </a:prstGeom>
-                  </pic:spPr>
-                </pic:pic>
-              </a:graphicData>
-            </a:graphic>
-          </wp:inline>
-        </w:drawing>
-      </w:r>
-      <w:bookmarkStart w:id="5" w:name="_GoBack"/>
-      <w:bookmarkEnd w:id="5"/>
+      <w:pPr>
+        <w:spacing w:after="240"/>
+        <w:ind w:firstLine="567"/>
+      </w:pPr>
+      <w:r>
+        <w:t>В итоге получились два уравнения</w:t>
+      </w:r>
+      <w:r>
+        <w:t xml:space="preserve"> управления, для получения линейной</w:t>
+      </w:r>
+      <w:r>
+        <w:t xml:space="preserve"> (</w:t>
+      </w:r>
+      <m:oMath>
+        <m:r>
+          <w:rPr>
+            <w:rFonts w:ascii="Cambria Math" w:hAnsi="Cambria Math"/>
+          </w:rPr>
+          <m:t>ν</m:t>
+        </m:r>
+      </m:oMath>
+      <w:r>
+        <w:t>)</w:t>
+      </w:r>
+      <w:r>
+        <w:t xml:space="preserve"> и угловой</w:t>
+      </w:r>
+      <w:r>
+        <w:t xml:space="preserve"> (</w:t>
+      </w:r>
+      <m:oMath>
+        <m:r>
+          <w:rPr>
+            <w:rFonts w:ascii="Cambria Math" w:hAnsi="Cambria Math"/>
+          </w:rPr>
+          <m:t>ω</m:t>
+        </m:r>
+      </m:oMath>
+      <w:r>
+        <w:t>)</w:t>
+      </w:r>
+      <w:r>
+        <w:t xml:space="preserve"> скоростей.</w:t>
+      </w:r>
     </w:p>
-    <w:p/>
-    <w:p>
-      <w:pPr>
-        <w:ind w:firstLine="567"/>
-      </w:pPr>
-    </w:p>
+    <w:tbl>
+      <w:tblPr>
+        <w:tblStyle w:val="ad"/>
+        <w:tblW w:w="7015" w:type="dxa"/>
+        <w:jc w:val="center"/>
+        <w:tblLook w:val="04A0" w:firstRow="1" w:lastRow="0" w:firstColumn="1" w:lastColumn="0" w:noHBand="0" w:noVBand="1"/>
+      </w:tblPr>
+      <w:tblGrid>
+        <w:gridCol w:w="7015"/>
+      </w:tblGrid>
+      <w:tr>
+        <w:trPr>
+          <w:trHeight w:val="451"/>
+          <w:jc w:val="center"/>
+        </w:trPr>
+        <w:tc>
+          <w:tcPr>
+            <w:tcW w:w="7015" w:type="dxa"/>
+            <w:tcBorders>
+              <w:bottom w:val="nil"/>
+            </w:tcBorders>
+            <w:vAlign w:val="center"/>
+          </w:tcPr>
+          <w:p>
+            <w:pPr>
+              <w:jc w:val="center"/>
+            </w:pPr>
+            <m:oMathPara>
+              <m:oMath>
+                <m:sSub>
+                  <m:sSubPr>
+                    <m:ctrlPr>
+                      <w:rPr>
+                        <w:rFonts w:ascii="Cambria Math" w:hAnsi="Cambria Math"/>
+                        <w:i/>
+                      </w:rPr>
+                    </m:ctrlPr>
+                  </m:sSubPr>
+                  <m:e>
+                    <m:r>
+                      <w:rPr>
+                        <w:rFonts w:ascii="Cambria Math" w:hAnsi="Cambria Math"/>
+                      </w:rPr>
+                      <m:t>P</m:t>
+                    </m:r>
+                  </m:e>
+                  <m:sub>
+                    <m:r>
+                      <w:rPr>
+                        <w:rFonts w:ascii="Cambria Math" w:hAnsi="Cambria Math"/>
+                      </w:rPr>
+                      <m:t>x</m:t>
+                    </m:r>
+                  </m:sub>
+                </m:sSub>
+                <m:r>
+                  <w:rPr>
+                    <w:rFonts w:ascii="Cambria Math" w:hAnsi="Cambria Math"/>
+                  </w:rPr>
+                  <m:t>=</m:t>
+                </m:r>
+                <m:d>
+                  <m:dPr>
+                    <m:ctrlPr>
+                      <w:rPr>
+                        <w:rFonts w:ascii="Cambria Math" w:hAnsi="Cambria Math"/>
+                        <w:i/>
+                      </w:rPr>
+                    </m:ctrlPr>
+                  </m:dPr>
+                  <m:e>
+                    <m:acc>
+                      <m:accPr>
+                        <m:chr m:val="̈"/>
+                        <m:ctrlPr>
+                          <w:rPr>
+                            <w:rFonts w:ascii="Cambria Math" w:hAnsi="Cambria Math"/>
+                            <w:i/>
+                          </w:rPr>
+                        </m:ctrlPr>
+                      </m:accPr>
+                      <m:e>
+                        <m:r>
+                          <w:rPr>
+                            <w:rFonts w:ascii="Cambria Math" w:hAnsi="Cambria Math"/>
+                          </w:rPr>
+                          <m:t>f</m:t>
+                        </m:r>
+                      </m:e>
+                    </m:acc>
+                    <m:r>
+                      <w:rPr>
+                        <w:rFonts w:ascii="Cambria Math" w:hAnsi="Cambria Math"/>
+                      </w:rPr>
+                      <m:t>+</m:t>
+                    </m:r>
+                    <m:sSub>
+                      <m:sSubPr>
+                        <m:ctrlPr>
+                          <w:rPr>
+                            <w:rFonts w:ascii="Cambria Math" w:hAnsi="Cambria Math"/>
+                            <w:i/>
+                          </w:rPr>
+                        </m:ctrlPr>
+                      </m:sSubPr>
+                      <m:e>
+                        <m:r>
+                          <w:rPr>
+                            <w:rFonts w:ascii="Cambria Math" w:hAnsi="Cambria Math"/>
+                            <w:lang w:val="en-US"/>
+                          </w:rPr>
+                          <m:t>k</m:t>
+                        </m:r>
+                      </m:e>
+                      <m:sub>
+                        <m:r>
+                          <w:rPr>
+                            <w:rFonts w:ascii="Cambria Math" w:hAnsi="Cambria Math"/>
+                          </w:rPr>
+                          <m:t>d</m:t>
+                        </m:r>
+                      </m:sub>
+                    </m:sSub>
+                    <m:d>
+                      <m:dPr>
+                        <m:ctrlPr>
+                          <w:rPr>
+                            <w:rFonts w:ascii="Cambria Math" w:hAnsi="Cambria Math"/>
+                            <w:i/>
+                          </w:rPr>
+                        </m:ctrlPr>
+                      </m:dPr>
+                      <m:e>
+                        <m:acc>
+                          <m:accPr>
+                            <m:chr m:val="̇"/>
+                            <m:ctrlPr>
+                              <w:rPr>
+                                <w:rFonts w:ascii="Cambria Math" w:hAnsi="Cambria Math"/>
+                                <w:i/>
+                              </w:rPr>
+                            </m:ctrlPr>
+                          </m:accPr>
+                          <m:e>
+                            <m:r>
+                              <w:rPr>
+                                <w:rFonts w:ascii="Cambria Math" w:hAnsi="Cambria Math"/>
+                              </w:rPr>
+                              <m:t>f</m:t>
+                            </m:r>
+                          </m:e>
+                        </m:acc>
+                        <m:r>
+                          <w:rPr>
+                            <w:rFonts w:ascii="Cambria Math" w:hAnsi="Cambria Math"/>
+                          </w:rPr>
+                          <m:t>-</m:t>
+                        </m:r>
+                        <m:acc>
+                          <m:accPr>
+                            <m:chr m:val="̇"/>
+                            <m:ctrlPr>
+                              <w:rPr>
+                                <w:rFonts w:ascii="Cambria Math" w:hAnsi="Cambria Math"/>
+                                <w:i/>
+                              </w:rPr>
+                            </m:ctrlPr>
+                          </m:accPr>
+                          <m:e>
+                            <m:r>
+                              <w:rPr>
+                                <w:rFonts w:ascii="Cambria Math" w:hAnsi="Cambria Math"/>
+                              </w:rPr>
+                              <m:t>X</m:t>
+                            </m:r>
+                          </m:e>
+                        </m:acc>
+                      </m:e>
+                    </m:d>
+                    <m:r>
+                      <w:rPr>
+                        <w:rFonts w:ascii="Cambria Math" w:hAnsi="Cambria Math"/>
+                      </w:rPr>
+                      <m:t>+</m:t>
+                    </m:r>
+                    <m:sSub>
+                      <m:sSubPr>
+                        <m:ctrlPr>
+                          <w:rPr>
+                            <w:rFonts w:ascii="Cambria Math" w:hAnsi="Cambria Math"/>
+                            <w:i/>
+                          </w:rPr>
+                        </m:ctrlPr>
+                      </m:sSubPr>
+                      <m:e>
+                        <m:r>
+                          <w:rPr>
+                            <w:rFonts w:ascii="Cambria Math" w:hAnsi="Cambria Math"/>
+                          </w:rPr>
+                          <m:t>k</m:t>
+                        </m:r>
+                      </m:e>
+                      <m:sub>
+                        <m:r>
+                          <w:rPr>
+                            <w:rFonts w:ascii="Cambria Math" w:hAnsi="Cambria Math"/>
+                          </w:rPr>
+                          <m:t>p</m:t>
+                        </m:r>
+                      </m:sub>
+                    </m:sSub>
+                    <m:d>
+                      <m:dPr>
+                        <m:ctrlPr>
+                          <w:rPr>
+                            <w:rFonts w:ascii="Cambria Math" w:hAnsi="Cambria Math"/>
+                            <w:i/>
+                          </w:rPr>
+                        </m:ctrlPr>
+                      </m:dPr>
+                      <m:e>
+                        <m:r>
+                          <w:rPr>
+                            <w:rFonts w:ascii="Cambria Math" w:hAnsi="Cambria Math"/>
+                          </w:rPr>
+                          <m:t>f-X</m:t>
+                        </m:r>
+                      </m:e>
+                    </m:d>
+                  </m:e>
+                </m:d>
+              </m:oMath>
+            </m:oMathPara>
+          </w:p>
+        </w:tc>
+      </w:tr>
+      <w:tr>
+        <w:trPr>
+          <w:trHeight w:val="631"/>
+          <w:jc w:val="center"/>
+        </w:trPr>
+        <w:tc>
+          <w:tcPr>
+            <w:tcW w:w="7015" w:type="dxa"/>
+            <w:tcBorders>
+              <w:top w:val="nil"/>
+            </w:tcBorders>
+            <w:vAlign w:val="center"/>
+          </w:tcPr>
+          <w:p>
+            <w:pPr>
+              <w:spacing w:before="0" w:after="240"/>
+              <w:jc w:val="center"/>
+              <w:rPr>
+                <w:rFonts w:cs="Times New Roman"/>
+              </w:rPr>
+            </w:pPr>
+            <m:oMathPara>
+              <m:oMath>
+                <m:sSub>
+                  <m:sSubPr>
+                    <m:ctrlPr>
+                      <w:rPr>
+                        <w:rFonts w:ascii="Cambria Math" w:hAnsi="Cambria Math"/>
+                        <w:i/>
+                      </w:rPr>
+                    </m:ctrlPr>
+                  </m:sSubPr>
+                  <m:e>
+                    <m:r>
+                      <w:rPr>
+                        <w:rFonts w:ascii="Cambria Math" w:hAnsi="Cambria Math"/>
+                      </w:rPr>
+                      <m:t>P</m:t>
+                    </m:r>
+                  </m:e>
+                  <m:sub>
+                    <m:r>
+                      <w:rPr>
+                        <w:rFonts w:ascii="Cambria Math" w:hAnsi="Cambria Math"/>
+                      </w:rPr>
+                      <m:t>y</m:t>
+                    </m:r>
+                  </m:sub>
+                </m:sSub>
+                <m:r>
+                  <w:rPr>
+                    <w:rFonts w:ascii="Cambria Math" w:hAnsi="Cambria Math"/>
+                  </w:rPr>
+                  <m:t>=</m:t>
+                </m:r>
+                <m:d>
+                  <m:dPr>
+                    <m:ctrlPr>
+                      <w:rPr>
+                        <w:rFonts w:ascii="Cambria Math" w:hAnsi="Cambria Math"/>
+                        <w:i/>
+                      </w:rPr>
+                    </m:ctrlPr>
+                  </m:dPr>
+                  <m:e>
+                    <m:acc>
+                      <m:accPr>
+                        <m:chr m:val="̈"/>
+                        <m:ctrlPr>
+                          <w:rPr>
+                            <w:rFonts w:ascii="Cambria Math" w:hAnsi="Cambria Math"/>
+                            <w:i/>
+                          </w:rPr>
+                        </m:ctrlPr>
+                      </m:accPr>
+                      <m:e>
+                        <m:r>
+                          <w:rPr>
+                            <w:rFonts w:ascii="Cambria Math" w:hAnsi="Cambria Math"/>
+                          </w:rPr>
+                          <m:t>g</m:t>
+                        </m:r>
+                      </m:e>
+                    </m:acc>
+                    <m:r>
+                      <w:rPr>
+                        <w:rFonts w:ascii="Cambria Math" w:hAnsi="Cambria Math"/>
+                      </w:rPr>
+                      <m:t>+</m:t>
+                    </m:r>
+                    <m:sSub>
+                      <m:sSubPr>
+                        <m:ctrlPr>
+                          <w:rPr>
+                            <w:rFonts w:ascii="Cambria Math" w:hAnsi="Cambria Math"/>
+                            <w:i/>
+                          </w:rPr>
+                        </m:ctrlPr>
+                      </m:sSubPr>
+                      <m:e>
+                        <m:r>
+                          <w:rPr>
+                            <w:rFonts w:ascii="Cambria Math" w:hAnsi="Cambria Math"/>
+                          </w:rPr>
+                          <m:t>k</m:t>
+                        </m:r>
+                      </m:e>
+                      <m:sub>
+                        <m:r>
+                          <w:rPr>
+                            <w:rFonts w:ascii="Cambria Math" w:hAnsi="Cambria Math"/>
+                          </w:rPr>
+                          <m:t>d</m:t>
+                        </m:r>
+                      </m:sub>
+                    </m:sSub>
+                    <m:d>
+                      <m:dPr>
+                        <m:ctrlPr>
+                          <w:rPr>
+                            <w:rFonts w:ascii="Cambria Math" w:hAnsi="Cambria Math"/>
+                            <w:i/>
+                          </w:rPr>
+                        </m:ctrlPr>
+                      </m:dPr>
+                      <m:e>
+                        <m:acc>
+                          <m:accPr>
+                            <m:chr m:val="̇"/>
+                            <m:ctrlPr>
+                              <w:rPr>
+                                <w:rFonts w:ascii="Cambria Math" w:hAnsi="Cambria Math"/>
+                                <w:i/>
+                              </w:rPr>
+                            </m:ctrlPr>
+                          </m:accPr>
+                          <m:e>
+                            <m:r>
+                              <w:rPr>
+                                <w:rFonts w:ascii="Cambria Math" w:hAnsi="Cambria Math"/>
+                              </w:rPr>
+                              <m:t>g</m:t>
+                            </m:r>
+                          </m:e>
+                        </m:acc>
+                        <m:r>
+                          <w:rPr>
+                            <w:rFonts w:ascii="Cambria Math" w:hAnsi="Cambria Math"/>
+                          </w:rPr>
+                          <m:t>-</m:t>
+                        </m:r>
+                        <m:acc>
+                          <m:accPr>
+                            <m:chr m:val="̇"/>
+                            <m:ctrlPr>
+                              <w:rPr>
+                                <w:rFonts w:ascii="Cambria Math" w:hAnsi="Cambria Math"/>
+                                <w:i/>
+                              </w:rPr>
+                            </m:ctrlPr>
+                          </m:accPr>
+                          <m:e>
+                            <m:r>
+                              <w:rPr>
+                                <w:rFonts w:ascii="Cambria Math" w:hAnsi="Cambria Math"/>
+                              </w:rPr>
+                              <m:t>Y</m:t>
+                            </m:r>
+                          </m:e>
+                        </m:acc>
+                      </m:e>
+                    </m:d>
+                    <m:r>
+                      <w:rPr>
+                        <w:rFonts w:ascii="Cambria Math" w:hAnsi="Cambria Math"/>
+                      </w:rPr>
+                      <m:t>+</m:t>
+                    </m:r>
+                    <m:sSub>
+                      <m:sSubPr>
+                        <m:ctrlPr>
+                          <w:rPr>
+                            <w:rFonts w:ascii="Cambria Math" w:hAnsi="Cambria Math"/>
+                            <w:i/>
+                          </w:rPr>
+                        </m:ctrlPr>
+                      </m:sSubPr>
+                      <m:e>
+                        <m:r>
+                          <w:rPr>
+                            <w:rFonts w:ascii="Cambria Math" w:hAnsi="Cambria Math"/>
+                          </w:rPr>
+                          <m:t>k</m:t>
+                        </m:r>
+                      </m:e>
+                      <m:sub>
+                        <m:r>
+                          <w:rPr>
+                            <w:rFonts w:ascii="Cambria Math" w:hAnsi="Cambria Math"/>
+                          </w:rPr>
+                          <m:t>p</m:t>
+                        </m:r>
+                      </m:sub>
+                    </m:sSub>
+                    <m:d>
+                      <m:dPr>
+                        <m:ctrlPr>
+                          <w:rPr>
+                            <w:rFonts w:ascii="Cambria Math" w:hAnsi="Cambria Math"/>
+                            <w:i/>
+                          </w:rPr>
+                        </m:ctrlPr>
+                      </m:dPr>
+                      <m:e>
+                        <m:r>
+                          <w:rPr>
+                            <w:rFonts w:ascii="Cambria Math" w:hAnsi="Cambria Math"/>
+                          </w:rPr>
+                          <m:t>g-Y</m:t>
+                        </m:r>
+                      </m:e>
+                    </m:d>
+                  </m:e>
+                </m:d>
+              </m:oMath>
+            </m:oMathPara>
+          </w:p>
+        </w:tc>
+      </w:tr>
+      <w:tr>
+        <w:trPr>
+          <w:trHeight w:val="869"/>
+          <w:jc w:val="center"/>
+        </w:trPr>
+        <w:tc>
+          <w:tcPr>
+            <w:tcW w:w="7015" w:type="dxa"/>
+            <w:tcBorders>
+              <w:bottom w:val="single" w:sz="4" w:space="0" w:color="auto"/>
+            </w:tcBorders>
+            <w:vAlign w:val="center"/>
+          </w:tcPr>
+          <w:p>
+            <w:pPr>
+              <w:spacing w:before="0"/>
+              <w:jc w:val="center"/>
+            </w:pPr>
+            <m:oMathPara>
+              <m:oMath>
+                <m:r>
+                  <w:rPr>
+                    <w:rFonts w:ascii="Cambria Math" w:hAnsi="Cambria Math"/>
+                  </w:rPr>
+                  <m:t>ω</m:t>
+                </m:r>
+                <m:r>
+                  <w:rPr>
+                    <w:rFonts w:ascii="Cambria Math" w:hAnsi="Cambria Math"/>
+                  </w:rPr>
+                  <m:t>=</m:t>
+                </m:r>
+                <m:f>
+                  <m:fPr>
+                    <m:ctrlPr>
+                      <w:rPr>
+                        <w:rFonts w:ascii="Cambria Math" w:hAnsi="Cambria Math"/>
+                        <w:i/>
+                      </w:rPr>
+                    </m:ctrlPr>
+                  </m:fPr>
+                  <m:num>
+                    <m:r>
+                      <w:rPr>
+                        <w:rFonts w:ascii="Cambria Math" w:hAnsi="Cambria Math"/>
+                      </w:rPr>
+                      <m:t>-</m:t>
+                    </m:r>
+                    <m:func>
+                      <m:funcPr>
+                        <m:ctrlPr>
+                          <w:rPr>
+                            <w:rFonts w:ascii="Cambria Math" w:hAnsi="Cambria Math"/>
+                            <w:i/>
+                          </w:rPr>
+                        </m:ctrlPr>
+                      </m:funcPr>
+                      <m:fName>
+                        <m:r>
+                          <m:rPr>
+                            <m:sty m:val="p"/>
+                          </m:rPr>
+                          <w:rPr>
+                            <w:rFonts w:ascii="Cambria Math" w:hAnsi="Cambria Math"/>
+                          </w:rPr>
+                          <m:t>sin</m:t>
+                        </m:r>
+                      </m:fName>
+                      <m:e>
+                        <m:d>
+                          <m:dPr>
+                            <m:ctrlPr>
+                              <w:rPr>
+                                <w:rFonts w:ascii="Cambria Math" w:hAnsi="Cambria Math"/>
+                                <w:i/>
+                              </w:rPr>
+                            </m:ctrlPr>
+                          </m:dPr>
+                          <m:e>
+                            <m:r>
+                              <w:rPr>
+                                <w:rFonts w:ascii="Cambria Math" w:hAnsi="Cambria Math"/>
+                              </w:rPr>
+                              <m:t>α</m:t>
+                            </m:r>
+                          </m:e>
+                        </m:d>
+                      </m:e>
+                    </m:func>
+                  </m:num>
+                  <m:den>
+                    <m:r>
+                      <w:rPr>
+                        <w:rFonts w:ascii="Cambria Math" w:hAnsi="Cambria Math"/>
+                      </w:rPr>
+                      <m:t>ν</m:t>
+                    </m:r>
+                  </m:den>
+                </m:f>
+                <m:sSub>
+                  <m:sSubPr>
+                    <m:ctrlPr>
+                      <w:rPr>
+                        <w:rFonts w:ascii="Cambria Math" w:hAnsi="Cambria Math"/>
+                        <w:i/>
+                      </w:rPr>
+                    </m:ctrlPr>
+                  </m:sSubPr>
+                  <m:e>
+                    <m:r>
+                      <w:rPr>
+                        <w:rFonts w:ascii="Cambria Math" w:hAnsi="Cambria Math"/>
+                      </w:rPr>
+                      <m:t>P</m:t>
+                    </m:r>
+                  </m:e>
+                  <m:sub>
+                    <m:r>
+                      <w:rPr>
+                        <w:rFonts w:ascii="Cambria Math" w:hAnsi="Cambria Math"/>
+                      </w:rPr>
+                      <m:t>x</m:t>
+                    </m:r>
+                  </m:sub>
+                </m:sSub>
+                <m:r>
+                  <w:rPr>
+                    <w:rFonts w:ascii="Cambria Math" w:hAnsi="Cambria Math"/>
+                  </w:rPr>
+                  <m:t>+</m:t>
+                </m:r>
+                <m:f>
+                  <m:fPr>
+                    <m:ctrlPr>
+                      <w:rPr>
+                        <w:rFonts w:ascii="Cambria Math" w:hAnsi="Cambria Math"/>
+                        <w:i/>
+                      </w:rPr>
+                    </m:ctrlPr>
+                  </m:fPr>
+                  <m:num>
+                    <m:func>
+                      <m:funcPr>
+                        <m:ctrlPr>
+                          <w:rPr>
+                            <w:rFonts w:ascii="Cambria Math" w:hAnsi="Cambria Math"/>
+                            <w:i/>
+                          </w:rPr>
+                        </m:ctrlPr>
+                      </m:funcPr>
+                      <m:fName>
+                        <m:r>
+                          <m:rPr>
+                            <m:sty m:val="p"/>
+                          </m:rPr>
+                          <w:rPr>
+                            <w:rFonts w:ascii="Cambria Math" w:hAnsi="Cambria Math"/>
+                          </w:rPr>
+                          <m:t>cos</m:t>
+                        </m:r>
+                      </m:fName>
+                      <m:e>
+                        <m:d>
+                          <m:dPr>
+                            <m:ctrlPr>
+                              <w:rPr>
+                                <w:rFonts w:ascii="Cambria Math" w:hAnsi="Cambria Math"/>
+                                <w:i/>
+                              </w:rPr>
+                            </m:ctrlPr>
+                          </m:dPr>
+                          <m:e>
+                            <m:r>
+                              <w:rPr>
+                                <w:rFonts w:ascii="Cambria Math" w:hAnsi="Cambria Math"/>
+                              </w:rPr>
+                              <m:t>α</m:t>
+                            </m:r>
+                          </m:e>
+                        </m:d>
+                      </m:e>
+                    </m:func>
+                  </m:num>
+                  <m:den>
+                    <m:r>
+                      <w:rPr>
+                        <w:rFonts w:ascii="Cambria Math" w:hAnsi="Cambria Math"/>
+                      </w:rPr>
+                      <m:t>ν</m:t>
+                    </m:r>
+                  </m:den>
+                </m:f>
+                <m:sSub>
+                  <m:sSubPr>
+                    <m:ctrlPr>
+                      <w:rPr>
+                        <w:rFonts w:ascii="Cambria Math" w:hAnsi="Cambria Math"/>
+                        <w:i/>
+                      </w:rPr>
+                    </m:ctrlPr>
+                  </m:sSubPr>
+                  <m:e>
+                    <m:r>
+                      <w:rPr>
+                        <w:rFonts w:ascii="Cambria Math" w:hAnsi="Cambria Math"/>
+                      </w:rPr>
+                      <m:t>P</m:t>
+                    </m:r>
+                  </m:e>
+                  <m:sub>
+                    <m:r>
+                      <w:rPr>
+                        <w:rFonts w:ascii="Cambria Math" w:hAnsi="Cambria Math"/>
+                      </w:rPr>
+                      <m:t>y</m:t>
+                    </m:r>
+                  </m:sub>
+                </m:sSub>
+              </m:oMath>
+            </m:oMathPara>
+          </w:p>
+        </w:tc>
+      </w:tr>
+      <w:tr>
+        <w:trPr>
+          <w:trHeight w:val="555"/>
+          <w:jc w:val="center"/>
+        </w:trPr>
+        <w:tc>
+          <w:tcPr>
+            <w:tcW w:w="7015" w:type="dxa"/>
+            <w:tcBorders>
+              <w:bottom w:val="nil"/>
+            </w:tcBorders>
+            <w:vAlign w:val="center"/>
+          </w:tcPr>
+          <w:p>
+            <w:pPr>
+              <w:spacing w:before="0"/>
+              <w:jc w:val="center"/>
+            </w:pPr>
+            <m:oMathPara>
+              <m:oMath>
+                <m:r>
+                  <w:rPr>
+                    <w:rFonts w:ascii="Cambria Math" w:hAnsi="Cambria Math"/>
+                  </w:rPr>
+                  <m:t>a=</m:t>
+                </m:r>
+                <m:func>
+                  <m:funcPr>
+                    <m:ctrlPr>
+                      <w:rPr>
+                        <w:rFonts w:ascii="Cambria Math" w:hAnsi="Cambria Math"/>
+                        <w:i/>
+                      </w:rPr>
+                    </m:ctrlPr>
+                  </m:funcPr>
+                  <m:fName>
+                    <m:r>
+                      <m:rPr>
+                        <m:sty m:val="p"/>
+                      </m:rPr>
+                      <w:rPr>
+                        <w:rFonts w:ascii="Cambria Math" w:hAnsi="Cambria Math"/>
+                      </w:rPr>
+                      <m:t>cos</m:t>
+                    </m:r>
+                  </m:fName>
+                  <m:e>
+                    <m:d>
+                      <m:dPr>
+                        <m:ctrlPr>
+                          <w:rPr>
+                            <w:rFonts w:ascii="Cambria Math" w:hAnsi="Cambria Math"/>
+                            <w:i/>
+                          </w:rPr>
+                        </m:ctrlPr>
+                      </m:dPr>
+                      <m:e>
+                        <m:r>
+                          <w:rPr>
+                            <w:rFonts w:ascii="Cambria Math" w:hAnsi="Cambria Math"/>
+                          </w:rPr>
+                          <m:t>α</m:t>
+                        </m:r>
+                      </m:e>
+                    </m:d>
+                  </m:e>
+                </m:func>
+                <m:sSub>
+                  <m:sSubPr>
+                    <m:ctrlPr>
+                      <w:rPr>
+                        <w:rFonts w:ascii="Cambria Math" w:hAnsi="Cambria Math"/>
+                        <w:i/>
+                      </w:rPr>
+                    </m:ctrlPr>
+                  </m:sSubPr>
+                  <m:e>
+                    <m:r>
+                      <w:rPr>
+                        <w:rFonts w:ascii="Cambria Math" w:hAnsi="Cambria Math"/>
+                      </w:rPr>
+                      <m:t>P</m:t>
+                    </m:r>
+                  </m:e>
+                  <m:sub>
+                    <m:r>
+                      <w:rPr>
+                        <w:rFonts w:ascii="Cambria Math" w:hAnsi="Cambria Math"/>
+                      </w:rPr>
+                      <m:t>x</m:t>
+                    </m:r>
+                  </m:sub>
+                </m:sSub>
+                <m:r>
+                  <w:rPr>
+                    <w:rFonts w:ascii="Cambria Math" w:hAnsi="Cambria Math"/>
+                  </w:rPr>
+                  <m:t>+</m:t>
+                </m:r>
+                <m:func>
+                  <m:funcPr>
+                    <m:ctrlPr>
+                      <w:rPr>
+                        <w:rFonts w:ascii="Cambria Math" w:hAnsi="Cambria Math"/>
+                        <w:i/>
+                      </w:rPr>
+                    </m:ctrlPr>
+                  </m:funcPr>
+                  <m:fName>
+                    <m:r>
+                      <m:rPr>
+                        <m:sty m:val="p"/>
+                      </m:rPr>
+                      <w:rPr>
+                        <w:rFonts w:ascii="Cambria Math" w:hAnsi="Cambria Math"/>
+                      </w:rPr>
+                      <m:t>sin</m:t>
+                    </m:r>
+                  </m:fName>
+                  <m:e>
+                    <m:d>
+                      <m:dPr>
+                        <m:ctrlPr>
+                          <w:rPr>
+                            <w:rFonts w:ascii="Cambria Math" w:hAnsi="Cambria Math"/>
+                            <w:i/>
+                          </w:rPr>
+                        </m:ctrlPr>
+                      </m:dPr>
+                      <m:e>
+                        <m:r>
+                          <w:rPr>
+                            <w:rFonts w:ascii="Cambria Math" w:hAnsi="Cambria Math"/>
+                          </w:rPr>
+                          <m:t>α</m:t>
+                        </m:r>
+                      </m:e>
+                    </m:d>
+                  </m:e>
+                </m:func>
+                <m:sSub>
+                  <m:sSubPr>
+                    <m:ctrlPr>
+                      <w:rPr>
+                        <w:rFonts w:ascii="Cambria Math" w:hAnsi="Cambria Math"/>
+                        <w:i/>
+                      </w:rPr>
+                    </m:ctrlPr>
+                  </m:sSubPr>
+                  <m:e>
+                    <m:r>
+                      <w:rPr>
+                        <w:rFonts w:ascii="Cambria Math" w:hAnsi="Cambria Math"/>
+                      </w:rPr>
+                      <m:t>P</m:t>
+                    </m:r>
+                  </m:e>
+                  <m:sub>
+                    <m:r>
+                      <w:rPr>
+                        <w:rFonts w:ascii="Cambria Math" w:hAnsi="Cambria Math"/>
+                      </w:rPr>
+                      <m:t>y</m:t>
+                    </m:r>
+                  </m:sub>
+                </m:sSub>
+              </m:oMath>
+            </m:oMathPara>
+          </w:p>
+        </w:tc>
+      </w:tr>
+      <w:tr>
+        <w:trPr>
+          <w:trHeight w:val="998"/>
+          <w:jc w:val="center"/>
+        </w:trPr>
+        <w:tc>
+          <w:tcPr>
+            <w:tcW w:w="7015" w:type="dxa"/>
+            <w:tcBorders>
+              <w:top w:val="nil"/>
+            </w:tcBorders>
+            <w:vAlign w:val="center"/>
+          </w:tcPr>
+          <w:p>
+            <w:pPr>
+              <w:spacing w:before="0" w:after="240"/>
+              <w:jc w:val="center"/>
+              <w:rPr>
+                <w:rFonts w:cs="Times New Roman"/>
+              </w:rPr>
+            </w:pPr>
+            <m:oMathPara>
+              <m:oMath>
+                <m:r>
+                  <w:rPr>
+                    <w:rFonts w:ascii="Cambria Math" w:hAnsi="Cambria Math" w:cs="Times New Roman"/>
+                  </w:rPr>
+                  <m:t>a=</m:t>
+                </m:r>
+                <m:f>
+                  <m:fPr>
+                    <m:ctrlPr>
+                      <w:rPr>
+                        <w:rFonts w:ascii="Cambria Math" w:hAnsi="Cambria Math" w:cs="Times New Roman"/>
+                        <w:i/>
+                      </w:rPr>
+                    </m:ctrlPr>
+                  </m:fPr>
+                  <m:num>
+                    <m:box>
+                      <m:boxPr>
+                        <m:diff m:val="1"/>
+                        <m:ctrlPr>
+                          <w:rPr>
+                            <w:rFonts w:ascii="Cambria Math" w:hAnsi="Cambria Math" w:cs="Times New Roman"/>
+                            <w:i/>
+                          </w:rPr>
+                        </m:ctrlPr>
+                      </m:boxPr>
+                      <m:e>
+                        <m:r>
+                          <w:rPr>
+                            <w:rFonts w:ascii="Cambria Math" w:hAnsi="Cambria Math" w:cs="Times New Roman"/>
+                          </w:rPr>
+                          <m:t>d</m:t>
+                        </m:r>
+                        <m:r>
+                          <w:rPr>
+                            <w:rFonts w:ascii="Cambria Math" w:hAnsi="Cambria Math" w:cs="Times New Roman"/>
+                          </w:rPr>
+                          <m:t>ν</m:t>
+                        </m:r>
+                      </m:e>
+                    </m:box>
+                  </m:num>
+                  <m:den>
+                    <m:box>
+                      <m:boxPr>
+                        <m:diff m:val="1"/>
+                        <m:ctrlPr>
+                          <w:rPr>
+                            <w:rFonts w:ascii="Cambria Math" w:hAnsi="Cambria Math" w:cs="Times New Roman"/>
+                            <w:i/>
+                          </w:rPr>
+                        </m:ctrlPr>
+                      </m:boxPr>
+                      <m:e>
+                        <m:r>
+                          <w:rPr>
+                            <w:rFonts w:ascii="Cambria Math" w:hAnsi="Cambria Math" w:cs="Times New Roman"/>
+                          </w:rPr>
+                          <m:t>dt</m:t>
+                        </m:r>
+                      </m:e>
+                    </m:box>
+                  </m:den>
+                </m:f>
+                <m:r>
+                  <w:rPr>
+                    <w:rFonts w:ascii="Cambria Math" w:hAnsi="Cambria Math" w:cs="Times New Roman"/>
+                  </w:rPr>
+                  <m:t>≈</m:t>
+                </m:r>
+                <m:f>
+                  <m:fPr>
+                    <m:ctrlPr>
+                      <w:rPr>
+                        <w:rFonts w:ascii="Cambria Math" w:hAnsi="Cambria Math" w:cs="Times New Roman"/>
+                        <w:i/>
+                      </w:rPr>
+                    </m:ctrlPr>
+                  </m:fPr>
+                  <m:num>
+                    <m:r>
+                      <w:rPr>
+                        <w:rFonts w:ascii="Cambria Math" w:hAnsi="Cambria Math" w:cs="Times New Roman"/>
+                      </w:rPr>
+                      <m:t>∆</m:t>
+                    </m:r>
+                    <m:r>
+                      <w:rPr>
+                        <w:rFonts w:ascii="Cambria Math" w:hAnsi="Cambria Math" w:cs="Times New Roman"/>
+                      </w:rPr>
+                      <m:t>ν</m:t>
+                    </m:r>
+                  </m:num>
+                  <m:den>
+                    <m:r>
+                      <w:rPr>
+                        <w:rFonts w:ascii="Cambria Math" w:hAnsi="Cambria Math" w:cs="Times New Roman"/>
+                      </w:rPr>
+                      <m:t>∆t</m:t>
+                    </m:r>
+                  </m:den>
+                </m:f>
+                <m:r>
+                  <w:rPr>
+                    <w:rFonts w:ascii="Cambria Math" w:hAnsi="Cambria Math" w:cs="Times New Roman"/>
+                  </w:rPr>
+                  <m:t>=</m:t>
+                </m:r>
+                <m:f>
+                  <m:fPr>
+                    <m:ctrlPr>
+                      <w:rPr>
+                        <w:rFonts w:ascii="Cambria Math" w:hAnsi="Cambria Math" w:cs="Times New Roman"/>
+                        <w:i/>
+                      </w:rPr>
+                    </m:ctrlPr>
+                  </m:fPr>
+                  <m:num>
+                    <m:sSub>
+                      <m:sSubPr>
+                        <m:ctrlPr>
+                          <w:rPr>
+                            <w:rFonts w:ascii="Cambria Math" w:hAnsi="Cambria Math" w:cs="Times New Roman"/>
+                            <w:i/>
+                          </w:rPr>
+                        </m:ctrlPr>
+                      </m:sSubPr>
+                      <m:e>
+                        <m:r>
+                          <w:rPr>
+                            <w:rFonts w:ascii="Cambria Math" w:hAnsi="Cambria Math" w:cs="Times New Roman"/>
+                          </w:rPr>
+                          <m:t>ν</m:t>
+                        </m:r>
+                      </m:e>
+                      <m:sub>
+                        <m:r>
+                          <w:rPr>
+                            <w:rFonts w:ascii="Cambria Math" w:hAnsi="Cambria Math" w:cs="Times New Roman"/>
+                          </w:rPr>
+                          <m:t>i</m:t>
+                        </m:r>
+                      </m:sub>
+                    </m:sSub>
+                    <m:r>
+                      <w:rPr>
+                        <w:rFonts w:ascii="Cambria Math" w:hAnsi="Cambria Math" w:cs="Times New Roman"/>
+                      </w:rPr>
+                      <m:t>-</m:t>
+                    </m:r>
+                    <m:sSub>
+                      <m:sSubPr>
+                        <m:ctrlPr>
+                          <w:rPr>
+                            <w:rFonts w:ascii="Cambria Math" w:hAnsi="Cambria Math" w:cs="Times New Roman"/>
+                            <w:i/>
+                          </w:rPr>
+                        </m:ctrlPr>
+                      </m:sSubPr>
+                      <m:e>
+                        <m:r>
+                          <w:rPr>
+                            <w:rFonts w:ascii="Cambria Math" w:hAnsi="Cambria Math" w:cs="Times New Roman"/>
+                          </w:rPr>
+                          <m:t>ν</m:t>
+                        </m:r>
+                      </m:e>
+                      <m:sub>
+                        <m:r>
+                          <w:rPr>
+                            <w:rFonts w:ascii="Cambria Math" w:hAnsi="Cambria Math" w:cs="Times New Roman"/>
+                          </w:rPr>
+                          <m:t>i-1</m:t>
+                        </m:r>
+                      </m:sub>
+                    </m:sSub>
+                  </m:num>
+                  <m:den>
+                    <m:r>
+                      <w:rPr>
+                        <w:rFonts w:ascii="Cambria Math" w:hAnsi="Cambria Math" w:cs="Times New Roman"/>
+                      </w:rPr>
+                      <m:t>∆t</m:t>
+                    </m:r>
+                  </m:den>
+                </m:f>
+                <m:box>
+                  <m:boxPr>
+                    <m:opEmu m:val="1"/>
+                    <m:ctrlPr>
+                      <w:rPr>
+                        <w:rFonts w:ascii="Cambria Math" w:hAnsi="Cambria Math" w:cs="Times New Roman"/>
+                        <w:i/>
+                      </w:rPr>
+                    </m:ctrlPr>
+                  </m:boxPr>
+                  <m:e>
+                    <m:groupChr>
+                      <m:groupChrPr>
+                        <m:chr m:val="⇒"/>
+                        <m:pos m:val="top"/>
+                        <m:ctrlPr>
+                          <w:rPr>
+                            <w:rFonts w:ascii="Cambria Math" w:hAnsi="Cambria Math" w:cs="Times New Roman"/>
+                            <w:i/>
+                          </w:rPr>
+                        </m:ctrlPr>
+                      </m:groupChrPr>
+                      <m:e/>
+                    </m:groupChr>
+                  </m:e>
+                </m:box>
+                <m:sSub>
+                  <m:sSubPr>
+                    <m:ctrlPr>
+                      <w:rPr>
+                        <w:rFonts w:ascii="Cambria Math" w:hAnsi="Cambria Math" w:cs="Times New Roman"/>
+                        <w:i/>
+                      </w:rPr>
+                    </m:ctrlPr>
+                  </m:sSubPr>
+                  <m:e>
+                    <m:r>
+                      <w:rPr>
+                        <w:rFonts w:ascii="Cambria Math" w:hAnsi="Cambria Math" w:cs="Times New Roman"/>
+                      </w:rPr>
+                      <m:t>ν</m:t>
+                    </m:r>
+                  </m:e>
+                  <m:sub>
+                    <m:r>
+                      <w:rPr>
+                        <w:rFonts w:ascii="Cambria Math" w:hAnsi="Cambria Math" w:cs="Times New Roman"/>
+                      </w:rPr>
+                      <m:t>i</m:t>
+                    </m:r>
+                  </m:sub>
+                </m:sSub>
+                <m:r>
+                  <w:rPr>
+                    <w:rFonts w:ascii="Cambria Math" w:hAnsi="Cambria Math" w:cs="Times New Roman"/>
+                  </w:rPr>
+                  <m:t>=</m:t>
+                </m:r>
+                <m:sSub>
+                  <m:sSubPr>
+                    <m:ctrlPr>
+                      <w:rPr>
+                        <w:rFonts w:ascii="Cambria Math" w:hAnsi="Cambria Math" w:cs="Times New Roman"/>
+                        <w:i/>
+                      </w:rPr>
+                    </m:ctrlPr>
+                  </m:sSubPr>
+                  <m:e>
+                    <m:r>
+                      <w:rPr>
+                        <w:rFonts w:ascii="Cambria Math" w:hAnsi="Cambria Math" w:cs="Times New Roman"/>
+                      </w:rPr>
+                      <m:t>ν</m:t>
+                    </m:r>
+                  </m:e>
+                  <m:sub>
+                    <m:r>
+                      <w:rPr>
+                        <w:rFonts w:ascii="Cambria Math" w:hAnsi="Cambria Math" w:cs="Times New Roman"/>
+                      </w:rPr>
+                      <m:t>i-1</m:t>
+                    </m:r>
+                  </m:sub>
+                </m:sSub>
+                <m:r>
+                  <w:rPr>
+                    <w:rFonts w:ascii="Cambria Math" w:hAnsi="Cambria Math" w:cs="Times New Roman"/>
+                  </w:rPr>
+                  <m:t>+</m:t>
+                </m:r>
+                <m:sSub>
+                  <m:sSubPr>
+                    <m:ctrlPr>
+                      <w:rPr>
+                        <w:rFonts w:ascii="Cambria Math" w:hAnsi="Cambria Math" w:cs="Times New Roman"/>
+                        <w:i/>
+                      </w:rPr>
+                    </m:ctrlPr>
+                  </m:sSubPr>
+                  <m:e>
+                    <m:r>
+                      <w:rPr>
+                        <w:rFonts w:ascii="Cambria Math" w:hAnsi="Cambria Math" w:cs="Times New Roman"/>
+                      </w:rPr>
+                      <m:t>a</m:t>
+                    </m:r>
+                  </m:e>
+                  <m:sub>
+                    <m:r>
+                      <w:rPr>
+                        <w:rFonts w:ascii="Cambria Math" w:hAnsi="Cambria Math" w:cs="Times New Roman"/>
+                      </w:rPr>
+                      <m:t>i</m:t>
+                    </m:r>
+                  </m:sub>
+                </m:sSub>
+                <m:r>
+                  <w:rPr>
+                    <w:rFonts w:ascii="Cambria Math" w:hAnsi="Cambria Math" w:cs="Times New Roman"/>
+                  </w:rPr>
+                  <m:t>∆t</m:t>
+                </m:r>
+              </m:oMath>
+            </m:oMathPara>
+          </w:p>
+        </w:tc>
+      </w:tr>
+    </w:tbl>
     <w:p>
       <w:pPr>
         <w:tabs>
@@ -4856,18 +6674,6 @@
         </w:tabs>
         <w:spacing w:before="0" w:after="160" w:line="259" w:lineRule="auto"/>
       </w:pPr>
-    </w:p>
-    <w:p>
-      <w:pPr>
-        <w:tabs>
-          <w:tab w:val="clear" w:pos="4677"/>
-          <w:tab w:val="clear" w:pos="9355"/>
-        </w:tabs>
-        <w:spacing w:before="0" w:after="160" w:line="259" w:lineRule="auto"/>
-        <w:rPr>
-          <w:sz w:val="36"/>
-        </w:rPr>
-      </w:pPr>
       <w:r>
         <w:br w:type="page"/>
       </w:r>
@@ -4890,14 +6696,14 @@
         </w:tabs>
         <w:ind w:firstLine="567"/>
       </w:pPr>
-      <w:bookmarkStart w:id="6" w:name="_Toc162960557"/>
+      <w:bookmarkStart w:id="5" w:name="_Toc162960557"/>
       <w:r>
         <w:t>Задача</w:t>
       </w:r>
       <w:r>
         <w:t xml:space="preserve"> 1</w:t>
       </w:r>
-      <w:bookmarkEnd w:id="6"/>
+      <w:bookmarkEnd w:id="5"/>
     </w:p>
     <w:p>
       <w:pPr>
@@ -4905,7 +6711,7 @@
           <w:tab w:val="clear" w:pos="4677"/>
           <w:tab w:val="clear" w:pos="9355"/>
         </w:tabs>
-        <w:spacing w:before="0" w:after="160" w:line="259" w:lineRule="auto"/>
+        <w:spacing w:after="160" w:line="259" w:lineRule="auto"/>
         <w:ind w:firstLine="567"/>
       </w:pPr>
       <w:r>
@@ -4958,15 +6764,6 @@
       <w:r>
         <w:t>:</w:t>
       </w:r>
-    </w:p>
-    <w:p>
-      <w:pPr>
-        <w:tabs>
-          <w:tab w:val="clear" w:pos="4677"/>
-          <w:tab w:val="clear" w:pos="9355"/>
-        </w:tabs>
-        <w:spacing w:before="0" w:after="160" w:line="259" w:lineRule="auto"/>
-      </w:pPr>
     </w:p>
     <w:tbl>
       <w:tblPr>
@@ -4994,7 +6791,7 @@
                 <w:tab w:val="clear" w:pos="4677"/>
                 <w:tab w:val="clear" w:pos="9355"/>
               </w:tabs>
-              <w:spacing w:before="0" w:after="160" w:line="259" w:lineRule="auto"/>
+              <w:spacing w:before="0" w:line="259" w:lineRule="auto"/>
               <w:rPr>
                 <w:lang w:val="en-US"/>
               </w:rPr>
@@ -5098,7 +6895,7 @@
                 <w:tab w:val="clear" w:pos="4677"/>
                 <w:tab w:val="clear" w:pos="9355"/>
               </w:tabs>
-              <w:spacing w:before="0" w:after="160" w:line="259" w:lineRule="auto"/>
+              <w:spacing w:before="0" w:line="259" w:lineRule="auto"/>
               <w:rPr>
                 <w:lang w:val="en-US"/>
               </w:rPr>
@@ -5195,49 +6992,21 @@
           <w:tab w:val="clear" w:pos="4677"/>
           <w:tab w:val="clear" w:pos="9355"/>
         </w:tabs>
-        <w:spacing w:before="0" w:after="160" w:line="259" w:lineRule="auto"/>
+        <w:spacing w:line="259" w:lineRule="auto"/>
+        <w:ind w:firstLine="567"/>
+      </w:pPr>
+      <w:r>
+        <w:t xml:space="preserve">В качестве зависимой переменной было взято время из </w:t>
+      </w:r>
+      <w:r>
         <w:rPr>
           <w:lang w:val="en-US"/>
         </w:rPr>
-      </w:pPr>
-      <w:r>
-        <w:rPr>
-          <w:lang w:val="en-US"/>
-        </w:rPr>
-        <w:br w:type="page"/>
-      </w:r>
-    </w:p>
-    <w:p>
-      <w:pPr>
-        <w:pStyle w:val="2"/>
-        <w:ind w:firstLine="567"/>
-      </w:pPr>
-      <w:bookmarkStart w:id="7" w:name="_Toc162960558"/>
-      <w:r>
-        <w:lastRenderedPageBreak/>
-        <w:t>Задача 2</w:t>
-      </w:r>
-      <w:bookmarkEnd w:id="7"/>
-    </w:p>
-    <w:p>
-      <w:pPr>
-        <w:ind w:firstLine="567"/>
-      </w:pPr>
-    </w:p>
-    <w:p>
-      <w:pPr>
-        <w:pStyle w:val="1"/>
-      </w:pPr>
-      <w:bookmarkStart w:id="8" w:name="_Toc162960559"/>
-      <w:r>
-        <w:t>Вывод</w:t>
-      </w:r>
-      <w:bookmarkEnd w:id="8"/>
-    </w:p>
-    <w:p>
-      <w:pPr>
-        <w:ind w:firstLine="567"/>
-      </w:pPr>
+        <w:t>ROS</w:t>
+      </w:r>
+      <w:r>
+        <w:t>.</w:t>
+      </w:r>
     </w:p>
     <w:p>
       <w:pPr>
@@ -5248,39 +7017,273 @@
         <w:spacing w:before="0" w:after="160" w:line="259" w:lineRule="auto"/>
       </w:pPr>
       <w:r>
-        <w:br w:type="page"/>
-      </w:r>
-    </w:p>
-    <w:p>
-      <w:pPr>
-        <w:pStyle w:val="1"/>
+        <w:t>!!!</w:t>
+      </w:r>
+      <w:r>
+        <w:t>{</w:t>
+      </w:r>
+      <w:r>
+        <w:t xml:space="preserve">Придумать </w:t>
+      </w:r>
+      <w:proofErr w:type="spellStart"/>
+      <w:r>
+        <w:t>скрин</w:t>
+      </w:r>
+      <w:proofErr w:type="spellEnd"/>
+      <w:r>
+        <w:t xml:space="preserve">, возможно через </w:t>
+      </w:r>
+      <w:r>
         <w:rPr>
           <w:lang w:val="en-US"/>
         </w:rPr>
-      </w:pPr>
-      <w:bookmarkStart w:id="9" w:name="_Toc162960560"/>
+        <w:t>RViz</w:t>
+      </w:r>
+      <w:r>
+        <w:t>}</w:t>
+      </w:r>
+    </w:p>
+    <w:p>
+      <w:pPr>
+        <w:tabs>
+          <w:tab w:val="clear" w:pos="4677"/>
+          <w:tab w:val="clear" w:pos="9355"/>
+        </w:tabs>
+        <w:spacing w:before="0" w:after="160" w:line="259" w:lineRule="auto"/>
+      </w:pPr>
+      <w:r>
+        <w:t>Листинг программы прикреплён в Приложении 1.</w:t>
+      </w:r>
+    </w:p>
+    <w:p>
+      <w:pPr>
+        <w:tabs>
+          <w:tab w:val="clear" w:pos="4677"/>
+          <w:tab w:val="clear" w:pos="9355"/>
+        </w:tabs>
+        <w:spacing w:before="0" w:after="160" w:line="259" w:lineRule="auto"/>
+      </w:pPr>
+      <w:r>
+        <w:br w:type="page"/>
+      </w:r>
+    </w:p>
+    <w:p>
+      <w:pPr>
+        <w:pStyle w:val="2"/>
+        <w:ind w:firstLine="567"/>
+      </w:pPr>
+      <w:bookmarkStart w:id="6" w:name="_Toc162960558"/>
       <w:r>
         <w:lastRenderedPageBreak/>
-        <w:t>Приложение</w:t>
+        <w:t>Задача 2</w:t>
+      </w:r>
+      <w:bookmarkEnd w:id="6"/>
+    </w:p>
+    <w:p>
+      <w:pPr>
+        <w:ind w:firstLine="567"/>
+      </w:pPr>
+      <w:r>
+        <w:t>Для вывода траекторий и скоростей робота была использован «</w:t>
       </w:r>
       <w:r>
         <w:rPr>
           <w:lang w:val="en-US"/>
         </w:rPr>
-        <w:t xml:space="preserve"> 1</w:t>
-      </w:r>
-      <w:bookmarkEnd w:id="9"/>
-    </w:p>
-    <w:p>
-      <w:pPr>
+        <w:t>rqt</w:t>
+      </w:r>
+      <w:r>
+        <w:t>»</w:t>
+      </w:r>
+      <w:r>
+        <w:t xml:space="preserve"> – </w:t>
+      </w:r>
+      <w:r>
+        <w:t xml:space="preserve">фреймворк на основе </w:t>
+      </w:r>
+      <w:r>
         <w:rPr>
           <w:lang w:val="en-US"/>
         </w:rPr>
-      </w:pPr>
+        <w:t>Qt</w:t>
+      </w:r>
+      <w:r>
+        <w:t xml:space="preserve"> </w:t>
+      </w:r>
+      <w:r>
+        <w:t xml:space="preserve">для разработки графического интерфейса для </w:t>
+      </w:r>
+      <w:r>
+        <w:rPr>
+          <w:lang w:val="en-US"/>
+        </w:rPr>
+        <w:t>ROS</w:t>
+      </w:r>
+      <w:r>
+        <w:t xml:space="preserve">. </w:t>
+      </w:r>
+      <w:r>
+        <w:t>Данный фреймворк предоставляет удобный плагин «</w:t>
+      </w:r>
+      <w:r>
+        <w:rPr>
+          <w:lang w:val="en-US"/>
+        </w:rPr>
+        <w:t>rqt</w:t>
+      </w:r>
+      <w:r>
+        <w:t>_</w:t>
+      </w:r>
+      <w:r>
+        <w:rPr>
+          <w:lang w:val="en-US"/>
+        </w:rPr>
+        <w:t>multiplot</w:t>
+      </w:r>
+      <w:r>
+        <w:t>» – плагин графического интерфейса для визуализации числовых значений на нескольких 2</w:t>
+      </w:r>
+      <w:r>
+        <w:rPr>
+          <w:lang w:val="en-US"/>
+        </w:rPr>
+        <w:t>D</w:t>
+      </w:r>
+      <w:r>
+        <w:t xml:space="preserve"> графиках.</w:t>
+      </w:r>
+    </w:p>
+    <w:p>
+      <w:pPr>
+        <w:ind w:firstLine="567"/>
+      </w:pPr>
+      <w:r>
+        <w:t>Получившиеся результаты движения робота по траектории:</w:t>
+      </w:r>
+    </w:p>
+    <w:p>
+      <w:r>
+        <w:t>!!!</w:t>
+      </w:r>
+      <w:r>
+        <w:t>{</w:t>
+      </w:r>
+      <w:r>
+        <w:t xml:space="preserve">Скрины с </w:t>
+      </w:r>
+      <w:r>
+        <w:rPr>
+          <w:lang w:val="en-US"/>
+        </w:rPr>
+        <w:t>rqt</w:t>
+      </w:r>
+      <w:r>
+        <w:t>}</w:t>
+      </w:r>
+    </w:p>
+    <w:p>
+      <w:pPr>
+        <w:tabs>
+          <w:tab w:val="clear" w:pos="4677"/>
+          <w:tab w:val="clear" w:pos="9355"/>
+        </w:tabs>
+        <w:spacing w:before="0" w:after="160" w:line="259" w:lineRule="auto"/>
+      </w:pPr>
+      <w:r>
+        <w:br w:type="page"/>
+      </w:r>
+    </w:p>
+    <w:p>
+      <w:pPr>
+        <w:pStyle w:val="1"/>
+      </w:pPr>
+      <w:bookmarkStart w:id="7" w:name="_Toc162960559"/>
+      <w:r>
+        <w:lastRenderedPageBreak/>
+        <w:t>Вывод</w:t>
+      </w:r>
+      <w:bookmarkEnd w:id="7"/>
+    </w:p>
+    <w:p>
+      <w:pPr>
+        <w:ind w:firstLine="567"/>
+      </w:pPr>
+      <w:r>
+        <w:t>В ходе выполнения работы были реализованы задачи движения робота по заданной траектории</w:t>
+      </w:r>
+      <w:r>
+        <w:t xml:space="preserve"> с обратной связью, посредством написания программы на языке </w:t>
+      </w:r>
+      <w:r>
+        <w:rPr>
+          <w:lang w:val="en-US"/>
+        </w:rPr>
+        <w:t>C</w:t>
+      </w:r>
+      <w:r>
+        <w:t>++</w:t>
+      </w:r>
+      <w:r>
+        <w:t>,</w:t>
+      </w:r>
+      <w:r>
+        <w:t xml:space="preserve"> и вывода </w:t>
+      </w:r>
+      <w:r>
+        <w:t>теоретических и реальных скоростей робота.</w:t>
+      </w:r>
+    </w:p>
+    <w:p>
+      <w:pPr>
+        <w:tabs>
+          <w:tab w:val="clear" w:pos="4677"/>
+          <w:tab w:val="clear" w:pos="9355"/>
+        </w:tabs>
+        <w:spacing w:before="0" w:after="160" w:line="259" w:lineRule="auto"/>
+      </w:pPr>
+      <w:r>
+        <w:br w:type="page"/>
+      </w:r>
+    </w:p>
+    <w:p>
+      <w:pPr>
+        <w:pStyle w:val="1"/>
+      </w:pPr>
+      <w:bookmarkStart w:id="8" w:name="_Toc162960560"/>
+      <w:r>
+        <w:lastRenderedPageBreak/>
+        <w:t>Приложение</w:t>
+      </w:r>
+      <w:r>
+        <w:t xml:space="preserve"> 1</w:t>
+      </w:r>
+      <w:bookmarkEnd w:id="8"/>
+    </w:p>
+    <w:p>
+      <w:r>
+        <w:t>!!!</w:t>
+      </w:r>
+      <w:r>
+        <w:rPr>
+          <w:lang w:val="en-US"/>
+        </w:rPr>
+        <w:t>{</w:t>
+      </w:r>
+      <w:r>
+        <w:t>Код</w:t>
+      </w:r>
+      <w:r>
+        <w:rPr>
+          <w:lang w:val="en-US"/>
+        </w:rPr>
+        <w:t>}</w:t>
+      </w:r>
+      <w:bookmarkStart w:id="9" w:name="_GoBack"/>
+      <w:bookmarkEnd w:id="9"/>
     </w:p>
     <w:sectPr>
-      <w:footerReference w:type="default" r:id="rId9"/>
-      <w:footerReference w:type="first" r:id="rId10"/>
+      <w:footerReference w:type="default" r:id="rId8"/>
+      <w:footerReference w:type="first" r:id="rId9"/>
       <w:pgSz w:w="11906" w:h="16838"/>
       <w:pgMar w:top="1134" w:right="850" w:bottom="1134" w:left="1701" w:header="708" w:footer="708" w:gutter="0"/>
       <w:cols w:space="708"/>
@@ -5320,7 +7323,6 @@
         <w:docPartUnique/>
       </w:docPartObj>
     </w:sdtPr>
-    <w:sdtEndPr/>
     <w:sdtContent>
       <w:p>
         <w:pPr>
@@ -5361,7 +7363,6 @@
         <w:docPartUnique/>
       </w:docPartObj>
     </w:sdtPr>
-    <w:sdtEndPr/>
     <w:sdtContent>
       <w:p>
         <w:pPr>
@@ -7613,7 +9614,6 @@
   <w:style w:type="character" w:default="1" w:styleId="a1">
     <w:name w:val="Default Paragraph Font"/>
     <w:uiPriority w:val="1"/>
-    <w:semiHidden/>
     <w:unhideWhenUsed/>
   </w:style>
   <w:style w:type="table" w:default="1" w:styleId="a2">
@@ -7888,36 +9888,7 @@
 </file>
 
 <file path=word/glossary/document.xml><?xml version="1.0" encoding="utf-8"?>
-<w:glossaryDocument xmlns:wpc="http://schemas.microsoft.com/office/word/2010/wordprocessingCanvas" xmlns:cx="http://schemas.microsoft.com/office/drawing/2014/chartex" xmlns:cx1="http://schemas.microsoft.com/office/drawing/2015/9/8/chartex" xmlns:mc="http://schemas.openxmlformats.org/markup-compatibility/2006" xmlns:o="urn:schemas-microsoft-com:office:office" xmlns:r="http://schemas.openxmlformats.org/officeDocument/2006/relationships" xmlns:m="http://schemas.openxmlformats.org/officeDocument/2006/math" xmlns:v="urn:schemas-microsoft-com:vml" xmlns:wp14="http://schemas.microsoft.com/office/word/2010/wordprocessingDrawing" xmlns:wp="http://schemas.openxmlformats.org/drawingml/2006/wordprocessingDrawing" xmlns:w10="urn:schemas-microsoft-com:office:word" xmlns:w="http://schemas.openxmlformats.org/wordprocessingml/2006/main" xmlns:w14="http://schemas.microsoft.com/office/word/2010/wordml" xmlns:w15="http://schemas.microsoft.com/office/word/2012/wordml" xmlns:w16se="http://schemas.microsoft.com/office/word/2015/wordml/symex" xmlns:wpg="http://schemas.microsoft.com/office/word/2010/wordprocessingGroup" xmlns:wpi="http://schemas.microsoft.com/office/word/2010/wordprocessingInk" xmlns:wne="http://schemas.microsoft.com/office/word/2006/wordml" xmlns:wps="http://schemas.microsoft.com/office/word/2010/wordprocessingShape" mc:Ignorable="w14 w15 w16se wp14">
-  <w:docParts>
-    <w:docPart>
-      <w:docPartPr>
-        <w:name w:val="DefaultPlaceholder_2098659788"/>
-        <w:category>
-          <w:name w:val="Общие"/>
-          <w:gallery w:val="placeholder"/>
-        </w:category>
-        <w:types>
-          <w:type w:val="bbPlcHdr"/>
-        </w:types>
-        <w:behaviors>
-          <w:behavior w:val="content"/>
-        </w:behaviors>
-        <w:guid w:val="{A0BBDF02-E683-4275-8DD7-96AD7F19DB07}"/>
-      </w:docPartPr>
-      <w:docPartBody>
-        <w:p>
-          <w:r>
-            <w:rPr>
-              <w:rStyle w:val="a3"/>
-            </w:rPr>
-            <w:t>Место для уравнения.</w:t>
-          </w:r>
-        </w:p>
-      </w:docPartBody>
-    </w:docPart>
-  </w:docParts>
-</w:glossaryDocument>
+<w:glossaryDocument xmlns:wpc="http://schemas.microsoft.com/office/word/2010/wordprocessingCanvas" xmlns:cx="http://schemas.microsoft.com/office/drawing/2014/chartex" xmlns:cx1="http://schemas.microsoft.com/office/drawing/2015/9/8/chartex" xmlns:mc="http://schemas.openxmlformats.org/markup-compatibility/2006" xmlns:o="urn:schemas-microsoft-com:office:office" xmlns:r="http://schemas.openxmlformats.org/officeDocument/2006/relationships" xmlns:m="http://schemas.openxmlformats.org/officeDocument/2006/math" xmlns:v="urn:schemas-microsoft-com:vml" xmlns:wp14="http://schemas.microsoft.com/office/word/2010/wordprocessingDrawing" xmlns:wp="http://schemas.openxmlformats.org/drawingml/2006/wordprocessingDrawing" xmlns:w10="urn:schemas-microsoft-com:office:word" xmlns:w="http://schemas.openxmlformats.org/wordprocessingml/2006/main" xmlns:w14="http://schemas.microsoft.com/office/word/2010/wordml" xmlns:w15="http://schemas.microsoft.com/office/word/2012/wordml" xmlns:w16se="http://schemas.microsoft.com/office/word/2015/wordml/symex" xmlns:wpg="http://schemas.microsoft.com/office/word/2010/wordprocessingGroup" xmlns:wpi="http://schemas.microsoft.com/office/word/2010/wordprocessingInk" xmlns:wne="http://schemas.microsoft.com/office/word/2006/wordml" xmlns:wps="http://schemas.microsoft.com/office/word/2010/wordprocessingShape" mc:Ignorable="w14 w15 w16se wp14"/>
 </file>
 
 <file path=word/glossary/fontTable.xml><?xml version="1.0" encoding="utf-8"?>
@@ -8006,6 +9977,7 @@
     <w:rsidRoot w:val="00D8593F"/>
     <w:rsid w:val="001C5B36"/>
     <w:rsid w:val="001E67DC"/>
+    <w:rsid w:val="00625C4E"/>
     <w:rsid w:val="00636CC1"/>
     <w:rsid w:val="00A85AE5"/>
     <w:rsid w:val="00D8593F"/>
@@ -8801,7 +10773,7 @@
 </file>
 
 <file path=customXml/itemProps1.xml><?xml version="1.0" encoding="utf-8"?>
-<ds:datastoreItem xmlns:ds="http://schemas.openxmlformats.org/officeDocument/2006/customXml" ds:itemID="{70726585-74D6-4F44-B354-A47AB6C369C8}">
+<ds:datastoreItem xmlns:ds="http://schemas.openxmlformats.org/officeDocument/2006/customXml" ds:itemID="{33637DF1-6210-4B38-9A79-9372609D25F2}">
   <ds:schemaRefs>
     <ds:schemaRef ds:uri="http://schemas.openxmlformats.org/officeDocument/2006/bibliography"/>
   </ds:schemaRefs>

</xml_diff>